<commit_message>
Versão entregue para tutora
Versão entregue para tutora
</commit_message>
<xml_diff>
--- a/Concepcao/TCC_7_B_Noturno_V_1.4.docx
+++ b/Concepcao/TCC_7_B_Noturno_V_1.4.docx
@@ -1,6 +1,6 @@
 
 <file path=word/document.xml><?xml version="1.0" encoding="utf-8"?>
-<w:document xmlns:ve="http://schemas.openxmlformats.org/markup-compatibility/2006" xmlns:o="urn:schemas-microsoft-com:office:office" xmlns:r="http://schemas.openxmlformats.org/officeDocument/2006/relationships" xmlns:m="http://schemas.openxmlformats.org/officeDocument/2006/math" xmlns:v="urn:schemas-microsoft-com:vml" xmlns:wp="http://schemas.openxmlformats.org/drawingml/2006/wordprocessingDrawing" xmlns:w10="urn:schemas-microsoft-com:office:word" xmlns:w="http://schemas.openxmlformats.org/wordprocessingml/2006/main" xmlns:wne="http://schemas.microsoft.com/office/word/2006/wordml">
+<w:document xmlns:wpc="http://schemas.microsoft.com/office/word/2010/wordprocessingCanvas" xmlns:cx="http://schemas.microsoft.com/office/drawing/2014/chartex" xmlns:mc="http://schemas.openxmlformats.org/markup-compatibility/2006" xmlns:o="urn:schemas-microsoft-com:office:office" xmlns:r="http://schemas.openxmlformats.org/officeDocument/2006/relationships" xmlns:m="http://schemas.openxmlformats.org/officeDocument/2006/math" xmlns:v="urn:schemas-microsoft-com:vml" xmlns:wp14="http://schemas.microsoft.com/office/word/2010/wordprocessingDrawing" xmlns:wp="http://schemas.openxmlformats.org/drawingml/2006/wordprocessingDrawing" xmlns:w10="urn:schemas-microsoft-com:office:word" xmlns:w="http://schemas.openxmlformats.org/wordprocessingml/2006/main" xmlns:w14="http://schemas.microsoft.com/office/word/2010/wordml" xmlns:w15="http://schemas.microsoft.com/office/word/2012/wordml" xmlns:w16se="http://schemas.microsoft.com/office/word/2015/wordml/symex" xmlns:wpg="http://schemas.microsoft.com/office/word/2010/wordprocessingGroup" xmlns:wpi="http://schemas.microsoft.com/office/word/2010/wordprocessingInk" xmlns:wne="http://schemas.microsoft.com/office/word/2006/wordml" xmlns:wps="http://schemas.microsoft.com/office/word/2010/wordprocessingShape" mc:Ignorable="w14 w15 w16se wp14">
   <w:body>
     <w:p>
       <w:pPr>
@@ -17,7 +17,7 @@
           <w:color w:val="000000"/>
         </w:rPr>
         <w:drawing>
-          <wp:anchor distT="0" distB="0" distL="114300" distR="114300" simplePos="0" relativeHeight="251657216" behindDoc="0" locked="0" layoutInCell="1" allowOverlap="1">
+          <wp:anchor distT="0" distB="0" distL="114300" distR="114300" simplePos="0" relativeHeight="251657216" behindDoc="0" locked="0" layoutInCell="1" allowOverlap="1" wp14:anchorId="0BA54340" wp14:editId="0BA54341">
             <wp:simplePos x="0" y="0"/>
             <wp:positionH relativeFrom="column">
               <wp:posOffset>2034540</wp:posOffset>
@@ -43,7 +43,7 @@
                     <a:blip r:embed="rId8" cstate="print">
                       <a:extLst>
                         <a:ext uri="{28A0092B-C50C-407E-A947-70E740481C1C}">
-                          <a14:useLocalDpi xmlns:a14="http://schemas.microsoft.com/office/drawing/2010/main" xmlns:wps="http://schemas.microsoft.com/office/word/2010/wordprocessingShape" xmlns:wpi="http://schemas.microsoft.com/office/word/2010/wordprocessingInk" xmlns:wpg="http://schemas.microsoft.com/office/word/2010/wordprocessingGroup" xmlns:w16se="http://schemas.microsoft.com/office/word/2015/wordml/symex" xmlns:w15="http://schemas.microsoft.com/office/word/2012/wordml" xmlns:w14="http://schemas.microsoft.com/office/word/2010/wordml" xmlns:w="http://schemas.openxmlformats.org/wordprocessingml/2006/main" xmlns:w10="urn:schemas-microsoft-com:office:word" xmlns:wp14="http://schemas.microsoft.com/office/word/2010/wordprocessingDrawing" xmlns:v="urn:schemas-microsoft-com:vml" xmlns:o="urn:schemas-microsoft-com:office:office" xmlns:mc="http://schemas.openxmlformats.org/markup-compatibility/2006" xmlns:cx2="http://schemas.microsoft.com/office/drawing/2015/10/21/chartex" xmlns:cx1="http://schemas.microsoft.com/office/drawing/2015/9/8/chartex" xmlns:cx="http://schemas.microsoft.com/office/drawing/2014/chartex" xmlns:wpc="http://schemas.microsoft.com/office/word/2010/wordprocessingCanvas" xmlns="" val="0"/>
+                          <a14:useLocalDpi xmlns:a14="http://schemas.microsoft.com/office/drawing/2010/main" val="0"/>
                         </a:ext>
                       </a:extLst>
                     </a:blip>
@@ -355,7 +355,7 @@
           <w:sz w:val="24"/>
           <w:szCs w:val="24"/>
         </w:rPr>
-        <w:pict>
+        <w:pict w14:anchorId="0BA54342">
           <v:rect id="Rectangle 10" o:spid="_x0000_s1026" style="position:absolute;left:0;text-align:left;margin-left:441pt;margin-top:-383pt;width:27.1pt;height:27.1pt;z-index:-251658240;visibility:visible;mso-position-horizontal-relative:text;mso-position-vertical-relative:text" o:gfxdata="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" stroked="f"/>
         </w:pict>
       </w:r>
@@ -1534,8 +1534,6 @@
         </w:rPr>
         <w:t>o</w:t>
       </w:r>
-      <w:bookmarkStart w:id="4" w:name="_GoBack"/>
-      <w:bookmarkEnd w:id="4"/>
       <w:r>
         <w:rPr>
           <w:color w:val="000000"/>
@@ -1784,9 +1782,9 @@
           <w:rFonts w:cs="Arial"/>
         </w:rPr>
       </w:pPr>
-      <w:bookmarkStart w:id="5" w:name="_Toc442257335"/>
-      <w:bookmarkStart w:id="6" w:name="_Toc446565870"/>
-      <w:bookmarkEnd w:id="5"/>
+      <w:bookmarkStart w:id="4" w:name="_Toc442257335"/>
+      <w:bookmarkStart w:id="5" w:name="_Toc446565870"/>
+      <w:bookmarkEnd w:id="4"/>
       <w:r>
         <w:rPr>
           <w:rFonts w:cs="Arial"/>
@@ -1795,7 +1793,7 @@
         <w:lastRenderedPageBreak/>
         <w:t>PROBLEMA</w:t>
       </w:r>
-      <w:bookmarkEnd w:id="6"/>
+      <w:bookmarkEnd w:id="5"/>
     </w:p>
     <w:p>
       <w:pPr>
@@ -1853,9 +1851,9 @@
           <w:rFonts w:cs="Arial"/>
         </w:rPr>
       </w:pPr>
-      <w:bookmarkStart w:id="7" w:name="_Toc442257336"/>
-      <w:bookmarkStart w:id="8" w:name="_Toc446565871"/>
-      <w:bookmarkEnd w:id="7"/>
+      <w:bookmarkStart w:id="6" w:name="_Toc442257336"/>
+      <w:bookmarkStart w:id="7" w:name="_Toc446565871"/>
+      <w:bookmarkEnd w:id="6"/>
       <w:r>
         <w:rPr>
           <w:rFonts w:cs="Arial"/>
@@ -1864,7 +1862,7 @@
         <w:lastRenderedPageBreak/>
         <w:t>OBJETIVOS</w:t>
       </w:r>
-      <w:bookmarkEnd w:id="8"/>
+      <w:bookmarkEnd w:id="7"/>
     </w:p>
     <w:p>
       <w:pPr>
@@ -1879,18 +1877,18 @@
           <w:szCs w:val="24"/>
         </w:rPr>
       </w:pPr>
-      <w:bookmarkStart w:id="9" w:name="_Toc442257337"/>
-      <w:bookmarkStart w:id="10" w:name="_Toc446565872"/>
+      <w:bookmarkStart w:id="8" w:name="_Toc442257337"/>
+      <w:bookmarkStart w:id="9" w:name="_Toc446565872"/>
+      <w:bookmarkEnd w:id="8"/>
+      <w:r>
+        <w:rPr>
+          <w:rFonts w:cs="Arial"/>
+          <w:color w:val="000000"/>
+          <w:szCs w:val="24"/>
+        </w:rPr>
+        <w:t>OBJETIVO GERAL OU PRIMÁRIO</w:t>
+      </w:r>
       <w:bookmarkEnd w:id="9"/>
-      <w:r>
-        <w:rPr>
-          <w:rFonts w:cs="Arial"/>
-          <w:color w:val="000000"/>
-          <w:szCs w:val="24"/>
-        </w:rPr>
-        <w:t>OBJETIVO GERAL OU PRIMÁRIO</w:t>
-      </w:r>
-      <w:bookmarkEnd w:id="10"/>
     </w:p>
     <w:p>
       <w:pPr>
@@ -1936,8 +1934,8 @@
           <w:szCs w:val="24"/>
         </w:rPr>
       </w:pPr>
-      <w:bookmarkStart w:id="11" w:name="_Toc442257338"/>
-      <w:bookmarkStart w:id="12" w:name="_Toc446565873"/>
+      <w:bookmarkStart w:id="10" w:name="_Toc442257338"/>
+      <w:bookmarkStart w:id="11" w:name="_Toc446565873"/>
       <w:r>
         <w:rPr>
           <w:rFonts w:cs="Arial"/>
@@ -1946,8 +1944,8 @@
         </w:rPr>
         <w:t>OBJETIVOS ESPECÍFICOS OU SECUNDÁRIOS</w:t>
       </w:r>
+      <w:bookmarkEnd w:id="10"/>
       <w:bookmarkEnd w:id="11"/>
-      <w:bookmarkEnd w:id="12"/>
     </w:p>
     <w:p>
       <w:pPr>
@@ -2119,9 +2117,9 @@
           <w:rFonts w:cs="Arial"/>
         </w:rPr>
       </w:pPr>
-      <w:bookmarkStart w:id="13" w:name="_Toc442257339"/>
-      <w:bookmarkStart w:id="14" w:name="_Toc446565874"/>
-      <w:bookmarkEnd w:id="13"/>
+      <w:bookmarkStart w:id="12" w:name="_Toc442257339"/>
+      <w:bookmarkStart w:id="13" w:name="_Toc446565874"/>
+      <w:bookmarkEnd w:id="12"/>
       <w:r>
         <w:rPr>
           <w:rFonts w:cs="Arial"/>
@@ -2130,136 +2128,255 @@
         <w:lastRenderedPageBreak/>
         <w:t>JUSTIFICATIVA</w:t>
       </w:r>
+      <w:bookmarkEnd w:id="13"/>
+    </w:p>
+    <w:p>
+      <w:pPr>
+        <w:pStyle w:val="PargrafoABNT"/>
+      </w:pPr>
+      <w:r>
+        <w:rPr>
+          <w:color w:val="000000"/>
+        </w:rPr>
+        <w:t xml:space="preserve">As mudanças no atual cenário corporativo </w:t>
+      </w:r>
+      <w:r>
+        <w:rPr>
+          <w:color w:val="000000"/>
+        </w:rPr>
+        <w:t>estão sempre acontecendo</w:t>
+      </w:r>
+      <w:r>
+        <w:rPr>
+          <w:color w:val="000000"/>
+        </w:rPr>
+        <w:t>, surge então, a necessidade d</w:t>
+      </w:r>
+      <w:r>
+        <w:rPr>
+          <w:color w:val="000000"/>
+        </w:rPr>
+        <w:t xml:space="preserve">e </w:t>
+      </w:r>
+      <w:r>
+        <w:rPr>
+          <w:color w:val="000000"/>
+        </w:rPr>
+        <w:t xml:space="preserve">as empresas </w:t>
+      </w:r>
+      <w:r>
+        <w:rPr>
+          <w:color w:val="000000"/>
+        </w:rPr>
+        <w:t>possuírem</w:t>
+      </w:r>
+      <w:r>
+        <w:rPr>
+          <w:color w:val="000000"/>
+        </w:rPr>
+        <w:t xml:space="preserve"> sistemas de informações que </w:t>
+      </w:r>
+      <w:r>
+        <w:rPr>
+          <w:color w:val="000000"/>
+        </w:rPr>
+        <w:t xml:space="preserve">sejam capazes de se adequar </w:t>
+      </w:r>
+      <w:r>
+        <w:rPr>
+          <w:color w:val="000000"/>
+        </w:rPr>
+        <w:t>a</w:t>
+      </w:r>
+      <w:r>
+        <w:rPr>
+          <w:color w:val="000000"/>
+        </w:rPr>
+        <w:t xml:space="preserve"> essas</w:t>
+      </w:r>
+      <w:r>
+        <w:rPr>
+          <w:color w:val="000000"/>
+        </w:rPr>
+        <w:t xml:space="preserve"> mudanças. Portanto</w:t>
+      </w:r>
+      <w:r>
+        <w:rPr>
+          <w:color w:val="000000"/>
+        </w:rPr>
+        <w:t>,</w:t>
+      </w:r>
+      <w:r>
+        <w:rPr>
+          <w:color w:val="000000"/>
+        </w:rPr>
+        <w:t xml:space="preserve"> sistemas obsoletos que n</w:t>
+      </w:r>
+      <w:r>
+        <w:rPr>
+          <w:color w:val="000000"/>
+        </w:rPr>
+        <w:t>ão sejam flexíveis e escaláveis</w:t>
+      </w:r>
+      <w:r>
+        <w:rPr>
+          <w:color w:val="000000"/>
+        </w:rPr>
+        <w:t xml:space="preserve"> devem ser na medida do possível substituídos. Queremos assim, deixar mais transparente os benefícios trazidos pela modernização dos sistemas utilizados pelas empresas.</w:t>
+      </w:r>
+    </w:p>
+    <w:p>
+      <w:pPr>
+        <w:pStyle w:val="PargrafoABNT"/>
+      </w:pPr>
+      <w:r>
+        <w:rPr>
+          <w:color w:val="000000"/>
+        </w:rPr>
+        <w:t xml:space="preserve">Outro </w:t>
+      </w:r>
+      <w:r>
+        <w:rPr>
+          <w:color w:val="000000"/>
+        </w:rPr>
+        <w:t>alvo</w:t>
+      </w:r>
+      <w:r>
+        <w:rPr>
+          <w:color w:val="000000"/>
+        </w:rPr>
+        <w:t xml:space="preserve"> importante </w:t>
+      </w:r>
+      <w:r>
+        <w:rPr>
+          <w:color w:val="000000"/>
+        </w:rPr>
+        <w:t>deste projeto</w:t>
+      </w:r>
+      <w:r>
+        <w:rPr>
+          <w:color w:val="000000"/>
+        </w:rPr>
+        <w:t xml:space="preserve"> é a importância da utilização dos padrões engenharia de software, por se tratar de padrões aceitos internacionalmente, que já foram testados inúmeras vezes. Construir um software tem suas particularidades, por ser algo mais lógico do que concreto, a necessidade de ter um controle do projeto é ainda mais fundamental, por meio de prazos e custos bem definidos, documentação clara e abrangente, entre muitos outros fatores que são aqui abordados.</w:t>
+      </w:r>
+    </w:p>
+    <w:p>
+      <w:pPr>
+        <w:pStyle w:val="PargrafoABNT"/>
+        <w:rPr>
+          <w:color w:val="000000"/>
+        </w:rPr>
+      </w:pPr>
+      <w:r>
+        <w:rPr>
+          <w:color w:val="000000"/>
+        </w:rPr>
+        <w:t>É claro que</w:t>
+      </w:r>
+      <w:r>
+        <w:rPr>
+          <w:color w:val="000000"/>
+        </w:rPr>
+        <w:t>,</w:t>
+      </w:r>
+      <w:r>
+        <w:rPr>
+          <w:color w:val="000000"/>
+        </w:rPr>
+        <w:t xml:space="preserve"> uma empresa possuir sistemas de informações atuais e desenvolvidos seguindo todos os padrões não garantirá seu bom desempenho, mas, sem dúvida, facilitará enfrentar este mercado cada vez mais difícil, no qual turbulências podem surgir a qualquer momento, ainda mais levando em conta a atual situação da economia do país.</w:t>
+      </w:r>
+    </w:p>
+    <w:p>
+      <w:pPr>
+        <w:suppressAutoHyphens w:val="0"/>
+        <w:spacing w:before="0" w:after="0"/>
+        <w:rPr>
+          <w:rFonts w:ascii="Arial" w:hAnsi="Arial" w:cs="Arial"/>
+          <w:color w:val="000000"/>
+          <w:sz w:val="24"/>
+          <w:szCs w:val="24"/>
+        </w:rPr>
+      </w:pPr>
+      <w:r>
+        <w:rPr>
+          <w:color w:val="000000"/>
+        </w:rPr>
+        <w:br w:type="page"/>
+      </w:r>
+    </w:p>
+    <w:p>
+      <w:pPr>
+        <w:pStyle w:val="1ITEMcapitulosABNT"/>
+        <w:numPr>
+          <w:ilvl w:val="0"/>
+          <w:numId w:val="6"/>
+        </w:numPr>
+        <w:suppressAutoHyphens w:val="0"/>
+        <w:ind w:left="0" w:firstLine="0"/>
+      </w:pPr>
+      <w:bookmarkStart w:id="14" w:name="_Toc442257340"/>
+      <w:bookmarkStart w:id="15" w:name="_Toc442257420"/>
+      <w:r>
+        <w:lastRenderedPageBreak/>
+        <w:t>FUNDAMENTAÇÃO</w:t>
+      </w:r>
+      <w:r>
+        <w:t xml:space="preserve"> TEÓRICA</w:t>
+      </w:r>
       <w:bookmarkEnd w:id="14"/>
+      <w:bookmarkEnd w:id="15"/>
+    </w:p>
+    <w:p>
+      <w:pPr>
+        <w:pStyle w:val="1ITEMcapitulosABNT"/>
+        <w:suppressAutoHyphens w:val="0"/>
+        <w:ind w:firstLine="709"/>
+      </w:pPr>
     </w:p>
     <w:p>
       <w:pPr>
         <w:pStyle w:val="PargrafoABNT"/>
-      </w:pPr>
-      <w:r>
-        <w:rPr>
-          <w:color w:val="000000"/>
-        </w:rPr>
-        <w:t xml:space="preserve">As mudanças no atual cenário corporativo </w:t>
-      </w:r>
-      <w:r>
-        <w:rPr>
-          <w:color w:val="000000"/>
-        </w:rPr>
-        <w:t>estão sempre acontecendo</w:t>
-      </w:r>
-      <w:r>
-        <w:rPr>
-          <w:color w:val="000000"/>
-        </w:rPr>
-        <w:t>, surge então, a necessidade d</w:t>
-      </w:r>
-      <w:r>
-        <w:rPr>
-          <w:color w:val="000000"/>
-        </w:rPr>
-        <w:t xml:space="preserve">e </w:t>
-      </w:r>
-      <w:r>
-        <w:rPr>
-          <w:color w:val="000000"/>
-        </w:rPr>
-        <w:t xml:space="preserve">as empresas </w:t>
-      </w:r>
-      <w:r>
-        <w:rPr>
-          <w:color w:val="000000"/>
-        </w:rPr>
-        <w:t>possuírem</w:t>
-      </w:r>
-      <w:r>
-        <w:rPr>
-          <w:color w:val="000000"/>
-        </w:rPr>
-        <w:t xml:space="preserve"> sistemas de informações que </w:t>
-      </w:r>
-      <w:r>
-        <w:rPr>
-          <w:color w:val="000000"/>
-        </w:rPr>
-        <w:t xml:space="preserve">sejam capazes de se adequar </w:t>
-      </w:r>
-      <w:r>
-        <w:rPr>
-          <w:color w:val="000000"/>
-        </w:rPr>
-        <w:t>a</w:t>
-      </w:r>
-      <w:r>
-        <w:rPr>
-          <w:color w:val="000000"/>
-        </w:rPr>
-        <w:t xml:space="preserve"> essas</w:t>
-      </w:r>
-      <w:r>
-        <w:rPr>
-          <w:color w:val="000000"/>
-        </w:rPr>
-        <w:t xml:space="preserve"> mudanças. Portanto</w:t>
-      </w:r>
-      <w:r>
-        <w:rPr>
-          <w:color w:val="000000"/>
-        </w:rPr>
-        <w:t>,</w:t>
-      </w:r>
-      <w:r>
-        <w:rPr>
-          <w:color w:val="000000"/>
-        </w:rPr>
-        <w:t xml:space="preserve"> sistemas obsoletos que n</w:t>
-      </w:r>
-      <w:r>
-        <w:rPr>
-          <w:color w:val="000000"/>
-        </w:rPr>
-        <w:t>ão sejam flexíveis e escaláveis</w:t>
-      </w:r>
-      <w:r>
-        <w:rPr>
-          <w:color w:val="000000"/>
-        </w:rPr>
-        <w:t xml:space="preserve"> devem ser na medida do possível substituídos. Queremos assim, deixar mais transparente os benefícios trazidos pela modernização dos sistemas utilizados pelas empresas.</w:t>
+        <w:rPr>
+          <w:color w:val="000000"/>
+        </w:rPr>
+      </w:pPr>
+      <w:r>
+        <w:rPr>
+          <w:color w:val="000000"/>
+        </w:rPr>
+        <w:t>Segundo Sommerville “Atualmente, novos softwares de negócios são desenvolvidos por meio da extensão e modificação de sistemas existentes...”</w:t>
       </w:r>
     </w:p>
     <w:p>
       <w:pPr>
         <w:pStyle w:val="PargrafoABNT"/>
-      </w:pPr>
-      <w:r>
-        <w:rPr>
-          <w:color w:val="000000"/>
-        </w:rPr>
-        <w:t xml:space="preserve">Outro </w:t>
-      </w:r>
-      <w:r>
-        <w:rPr>
-          <w:color w:val="000000"/>
-        </w:rPr>
-        <w:t>alvo</w:t>
-      </w:r>
-      <w:r>
-        <w:rPr>
-          <w:color w:val="000000"/>
-        </w:rPr>
-        <w:t xml:space="preserve"> importante </w:t>
-      </w:r>
-      <w:r>
-        <w:rPr>
-          <w:color w:val="000000"/>
-        </w:rPr>
-        <w:t>deste projeto</w:t>
-      </w:r>
-      <w:r>
-        <w:rPr>
-          <w:color w:val="000000"/>
-        </w:rPr>
-        <w:t xml:space="preserve"> é a importância da utilização dos padrões engenharia de software, por se tratar de padrões aceitos internacionalmente, que já foram testados inúmeras vezes. Construir um software tem suas particularidades, por ser algo mais lógico do que concreto, a necessidade de ter um controle do projeto é ainda mais fundamental, por meio de prazos e custos bem definidos, documentação clara e abrangente, entre muitos outros fatores que são aqui abordados.</w:t>
+        <w:rPr>
+          <w:color w:val="000000"/>
+        </w:rPr>
+      </w:pPr>
+      <w:r>
+        <w:rPr>
+          <w:color w:val="000000"/>
+        </w:rPr>
+        <w:t xml:space="preserve">Cada vez </w:t>
+      </w:r>
+      <w:r>
+        <w:rPr>
+          <w:color w:val="000000"/>
+        </w:rPr>
+        <w:t xml:space="preserve">mais </w:t>
+      </w:r>
+      <w:r>
+        <w:rPr>
+          <w:color w:val="000000"/>
+        </w:rPr>
+        <w:t xml:space="preserve">o mundo </w:t>
+      </w:r>
+      <w:r>
+        <w:rPr>
+          <w:color w:val="000000"/>
+        </w:rPr>
+        <w:t xml:space="preserve">ganha um dinamismo que influencia muito a vida das pessoas, a forma obter informações alcançou um nível que no passado era inimaginável, e os sistemas de informações têm um papel fundamental nesse acontecimento. Dessa forma buscar formas de otimizar o seu processo de desenvolvimento torna-se cada vez mais necessárias, e é esse o principal o objetivo da Engenharia de Software. </w:t>
       </w:r>
     </w:p>
     <w:p>
@@ -2273,19 +2390,73 @@
         <w:rPr>
           <w:color w:val="000000"/>
         </w:rPr>
-        <w:t>É claro que</w:t>
-      </w:r>
-      <w:r>
-        <w:rPr>
-          <w:color w:val="000000"/>
-        </w:rPr>
-        <w:t>,</w:t>
-      </w:r>
-      <w:r>
-        <w:rPr>
-          <w:color w:val="000000"/>
-        </w:rPr>
-        <w:t xml:space="preserve"> uma empresa possuir sistemas de informações atuais e desenvolvidos seguindo todos os padrões não garantirá seu bom desempenho, mas, sem dúvida, facilitará enfrentar este mercado cada vez mais difícil, no qual turbulências podem surgir a qualquer momento, ainda mais levando em conta a atual situação da economia do país.</w:t>
+        <w:t xml:space="preserve">Conforme </w:t>
+      </w:r>
+      <w:r>
+        <w:rPr>
+          <w:color w:val="000000"/>
+        </w:rPr>
+        <w:t>Pressman “A Engenharia de Software é uma tecnologia dividida em camadas (ferramentas, métodos, processo e foco na qualidade)”</w:t>
+      </w:r>
+      <w:r>
+        <w:rPr>
+          <w:color w:val="000000"/>
+        </w:rPr>
+        <w:t>.</w:t>
+      </w:r>
+    </w:p>
+    <w:p>
+      <w:pPr>
+        <w:pStyle w:val="PargrafoABNT"/>
+        <w:rPr>
+          <w:color w:val="000000"/>
+        </w:rPr>
+      </w:pPr>
+      <w:bookmarkStart w:id="16" w:name="_GoBack"/>
+      <w:bookmarkEnd w:id="16"/>
+      <w:r>
+        <w:rPr>
+          <w:color w:val="000000"/>
+        </w:rPr>
+        <w:t xml:space="preserve">“Engenharia de Software é a criação e a utilização de sólidos princípios de engenharia a fim de obter software de maneira econômica, que seja confiável e que trabalhe em máquinas </w:t>
+      </w:r>
+      <w:r>
+        <w:rPr>
+          <w:color w:val="000000"/>
+        </w:rPr>
+        <w:t>reais. ”</w:t>
+      </w:r>
+      <w:r>
+        <w:rPr>
+          <w:color w:val="000000"/>
+        </w:rPr>
+        <w:t xml:space="preserve"> (</w:t>
+      </w:r>
+      <w:r>
+        <w:rPr>
+          <w:color w:val="000000"/>
+        </w:rPr>
+        <w:t>Friedrich Ludwig Bauer)</w:t>
+      </w:r>
+    </w:p>
+    <w:p>
+      <w:pPr>
+        <w:pStyle w:val="PargrafoABNT"/>
+        <w:rPr>
+          <w:color w:val="000000"/>
+        </w:rPr>
+      </w:pPr>
+      <w:r>
+        <w:rPr>
+          <w:color w:val="000000"/>
+        </w:rPr>
+        <w:t xml:space="preserve"> “Engenharia de Software é uma disciplina cujo foco está em todos os aspectos da produção de software, desde os estágios iniciais da especificação do sistema até sua manutenção...”</w:t>
+      </w:r>
+      <w:r>
+        <w:rPr>
+          <w:color w:val="000000"/>
+        </w:rPr>
+        <w:t xml:space="preserve"> (Sommerville, 2013, p. 5)</w:t>
       </w:r>
     </w:p>
     <w:sectPr>
@@ -2302,8 +2473,8 @@
 </file>
 
 <file path=word/endnotes.xml><?xml version="1.0" encoding="utf-8"?>
-<w:endnotes xmlns:ve="http://schemas.openxmlformats.org/markup-compatibility/2006" xmlns:o="urn:schemas-microsoft-com:office:office" xmlns:r="http://schemas.openxmlformats.org/officeDocument/2006/relationships" xmlns:m="http://schemas.openxmlformats.org/officeDocument/2006/math" xmlns:v="urn:schemas-microsoft-com:vml" xmlns:wp="http://schemas.openxmlformats.org/drawingml/2006/wordprocessingDrawing" xmlns:w10="urn:schemas-microsoft-com:office:word" xmlns:w="http://schemas.openxmlformats.org/wordprocessingml/2006/main" xmlns:wne="http://schemas.microsoft.com/office/word/2006/wordml">
-  <w:endnote w:type="separator" w:id="0">
+<w:endnotes xmlns:wpc="http://schemas.microsoft.com/office/word/2010/wordprocessingCanvas" xmlns:cx="http://schemas.microsoft.com/office/drawing/2014/chartex" xmlns:mc="http://schemas.openxmlformats.org/markup-compatibility/2006" xmlns:o="urn:schemas-microsoft-com:office:office" xmlns:r="http://schemas.openxmlformats.org/officeDocument/2006/relationships" xmlns:m="http://schemas.openxmlformats.org/officeDocument/2006/math" xmlns:v="urn:schemas-microsoft-com:vml" xmlns:wp14="http://schemas.microsoft.com/office/word/2010/wordprocessingDrawing" xmlns:wp="http://schemas.openxmlformats.org/drawingml/2006/wordprocessingDrawing" xmlns:w10="urn:schemas-microsoft-com:office:word" xmlns:w="http://schemas.openxmlformats.org/wordprocessingml/2006/main" xmlns:w14="http://schemas.microsoft.com/office/word/2010/wordml" xmlns:w15="http://schemas.microsoft.com/office/word/2012/wordml" xmlns:w16se="http://schemas.microsoft.com/office/word/2015/wordml/symex" xmlns:wpg="http://schemas.microsoft.com/office/word/2010/wordprocessingGroup" xmlns:wpi="http://schemas.microsoft.com/office/word/2010/wordprocessingInk" xmlns:wne="http://schemas.microsoft.com/office/word/2006/wordml" xmlns:wps="http://schemas.microsoft.com/office/word/2010/wordprocessingShape" mc:Ignorable="w14 w15 w16se wp14">
+  <w:endnote w:type="separator" w:id="-1">
     <w:p>
       <w:pPr>
         <w:spacing w:before="0" w:after="0"/>
@@ -2313,7 +2484,7 @@
       </w:r>
     </w:p>
   </w:endnote>
-  <w:endnote w:type="continuationSeparator" w:id="1">
+  <w:endnote w:type="continuationSeparator" w:id="0">
     <w:p>
       <w:pPr>
         <w:spacing w:before="0" w:after="0"/>
@@ -2327,7 +2498,7 @@
 </file>
 
 <file path=word/footer1.xml><?xml version="1.0" encoding="utf-8"?>
-<w:ftr xmlns:ve="http://schemas.openxmlformats.org/markup-compatibility/2006" xmlns:o="urn:schemas-microsoft-com:office:office" xmlns:r="http://schemas.openxmlformats.org/officeDocument/2006/relationships" xmlns:m="http://schemas.openxmlformats.org/officeDocument/2006/math" xmlns:v="urn:schemas-microsoft-com:vml" xmlns:wp="http://schemas.openxmlformats.org/drawingml/2006/wordprocessingDrawing" xmlns:w10="urn:schemas-microsoft-com:office:word" xmlns:w="http://schemas.openxmlformats.org/wordprocessingml/2006/main" xmlns:wne="http://schemas.microsoft.com/office/word/2006/wordml">
+<w:ftr xmlns:wpc="http://schemas.microsoft.com/office/word/2010/wordprocessingCanvas" xmlns:cx="http://schemas.microsoft.com/office/drawing/2014/chartex" xmlns:mc="http://schemas.openxmlformats.org/markup-compatibility/2006" xmlns:o="urn:schemas-microsoft-com:office:office" xmlns:r="http://schemas.openxmlformats.org/officeDocument/2006/relationships" xmlns:m="http://schemas.openxmlformats.org/officeDocument/2006/math" xmlns:v="urn:schemas-microsoft-com:vml" xmlns:wp14="http://schemas.microsoft.com/office/word/2010/wordprocessingDrawing" xmlns:wp="http://schemas.openxmlformats.org/drawingml/2006/wordprocessingDrawing" xmlns:w10="urn:schemas-microsoft-com:office:word" xmlns:w="http://schemas.openxmlformats.org/wordprocessingml/2006/main" xmlns:w14="http://schemas.microsoft.com/office/word/2010/wordml" xmlns:w15="http://schemas.microsoft.com/office/word/2012/wordml" xmlns:w16se="http://schemas.microsoft.com/office/word/2015/wordml/symex" xmlns:wpg="http://schemas.microsoft.com/office/word/2010/wordprocessingGroup" xmlns:wpi="http://schemas.microsoft.com/office/word/2010/wordprocessingInk" xmlns:wne="http://schemas.microsoft.com/office/word/2006/wordml" xmlns:wps="http://schemas.microsoft.com/office/word/2010/wordprocessingShape" mc:Ignorable="w14 w15 w16se wp14">
   <w:p>
     <w:pPr>
       <w:pStyle w:val="Rodap"/>
@@ -2337,8 +2508,8 @@
 </file>
 
 <file path=word/footnotes.xml><?xml version="1.0" encoding="utf-8"?>
-<w:footnotes xmlns:ve="http://schemas.openxmlformats.org/markup-compatibility/2006" xmlns:o="urn:schemas-microsoft-com:office:office" xmlns:r="http://schemas.openxmlformats.org/officeDocument/2006/relationships" xmlns:m="http://schemas.openxmlformats.org/officeDocument/2006/math" xmlns:v="urn:schemas-microsoft-com:vml" xmlns:wp="http://schemas.openxmlformats.org/drawingml/2006/wordprocessingDrawing" xmlns:w10="urn:schemas-microsoft-com:office:word" xmlns:w="http://schemas.openxmlformats.org/wordprocessingml/2006/main" xmlns:wne="http://schemas.microsoft.com/office/word/2006/wordml">
-  <w:footnote w:type="separator" w:id="0">
+<w:footnotes xmlns:wpc="http://schemas.microsoft.com/office/word/2010/wordprocessingCanvas" xmlns:cx="http://schemas.microsoft.com/office/drawing/2014/chartex" xmlns:mc="http://schemas.openxmlformats.org/markup-compatibility/2006" xmlns:o="urn:schemas-microsoft-com:office:office" xmlns:r="http://schemas.openxmlformats.org/officeDocument/2006/relationships" xmlns:m="http://schemas.openxmlformats.org/officeDocument/2006/math" xmlns:v="urn:schemas-microsoft-com:vml" xmlns:wp14="http://schemas.microsoft.com/office/word/2010/wordprocessingDrawing" xmlns:wp="http://schemas.openxmlformats.org/drawingml/2006/wordprocessingDrawing" xmlns:w10="urn:schemas-microsoft-com:office:word" xmlns:w="http://schemas.openxmlformats.org/wordprocessingml/2006/main" xmlns:w14="http://schemas.microsoft.com/office/word/2010/wordml" xmlns:w15="http://schemas.microsoft.com/office/word/2012/wordml" xmlns:w16se="http://schemas.microsoft.com/office/word/2015/wordml/symex" xmlns:wpg="http://schemas.microsoft.com/office/word/2010/wordprocessingGroup" xmlns:wpi="http://schemas.microsoft.com/office/word/2010/wordprocessingInk" xmlns:wne="http://schemas.microsoft.com/office/word/2006/wordml" xmlns:wps="http://schemas.microsoft.com/office/word/2010/wordprocessingShape" mc:Ignorable="w14 w15 w16se wp14">
+  <w:footnote w:type="separator" w:id="-1">
     <w:p>
       <w:pPr>
         <w:spacing w:before="0" w:after="0"/>
@@ -2348,7 +2519,7 @@
       </w:r>
     </w:p>
   </w:footnote>
-  <w:footnote w:type="continuationSeparator" w:id="1">
+  <w:footnote w:type="continuationSeparator" w:id="0">
     <w:p>
       <w:pPr>
         <w:spacing w:before="0" w:after="0"/>
@@ -2362,7 +2533,7 @@
 </file>
 
 <file path=word/header1.xml><?xml version="1.0" encoding="utf-8"?>
-<w:hdr xmlns:ve="http://schemas.openxmlformats.org/markup-compatibility/2006" xmlns:o="urn:schemas-microsoft-com:office:office" xmlns:r="http://schemas.openxmlformats.org/officeDocument/2006/relationships" xmlns:m="http://schemas.openxmlformats.org/officeDocument/2006/math" xmlns:v="urn:schemas-microsoft-com:vml" xmlns:wp="http://schemas.openxmlformats.org/drawingml/2006/wordprocessingDrawing" xmlns:w10="urn:schemas-microsoft-com:office:word" xmlns:w="http://schemas.openxmlformats.org/wordprocessingml/2006/main" xmlns:wne="http://schemas.microsoft.com/office/word/2006/wordml">
+<w:hdr xmlns:wpc="http://schemas.microsoft.com/office/word/2010/wordprocessingCanvas" xmlns:cx="http://schemas.microsoft.com/office/drawing/2014/chartex" xmlns:mc="http://schemas.openxmlformats.org/markup-compatibility/2006" xmlns:o="urn:schemas-microsoft-com:office:office" xmlns:r="http://schemas.openxmlformats.org/officeDocument/2006/relationships" xmlns:m="http://schemas.openxmlformats.org/officeDocument/2006/math" xmlns:v="urn:schemas-microsoft-com:vml" xmlns:wp14="http://schemas.microsoft.com/office/word/2010/wordprocessingDrawing" xmlns:wp="http://schemas.openxmlformats.org/drawingml/2006/wordprocessingDrawing" xmlns:w10="urn:schemas-microsoft-com:office:word" xmlns:w="http://schemas.openxmlformats.org/wordprocessingml/2006/main" xmlns:w14="http://schemas.microsoft.com/office/word/2010/wordml" xmlns:w15="http://schemas.microsoft.com/office/word/2012/wordml" xmlns:w16se="http://schemas.microsoft.com/office/word/2015/wordml/symex" xmlns:wpg="http://schemas.microsoft.com/office/word/2010/wordprocessingGroup" xmlns:wpi="http://schemas.microsoft.com/office/word/2010/wordprocessingInk" xmlns:wne="http://schemas.microsoft.com/office/word/2006/wordml" xmlns:wps="http://schemas.microsoft.com/office/word/2010/wordprocessingShape" mc:Ignorable="w14 w15 w16se wp14">
   <w:p>
     <w:pPr>
       <w:jc w:val="right"/>
@@ -2372,7 +2543,7 @@
 </file>
 
 <file path=word/header2.xml><?xml version="1.0" encoding="utf-8"?>
-<w:hdr xmlns:ve="http://schemas.openxmlformats.org/markup-compatibility/2006" xmlns:o="urn:schemas-microsoft-com:office:office" xmlns:r="http://schemas.openxmlformats.org/officeDocument/2006/relationships" xmlns:m="http://schemas.openxmlformats.org/officeDocument/2006/math" xmlns:v="urn:schemas-microsoft-com:vml" xmlns:wp="http://schemas.openxmlformats.org/drawingml/2006/wordprocessingDrawing" xmlns:w10="urn:schemas-microsoft-com:office:word" xmlns:w="http://schemas.openxmlformats.org/wordprocessingml/2006/main" xmlns:wne="http://schemas.microsoft.com/office/word/2006/wordml">
+<w:hdr xmlns:wpc="http://schemas.microsoft.com/office/word/2010/wordprocessingCanvas" xmlns:cx="http://schemas.microsoft.com/office/drawing/2014/chartex" xmlns:mc="http://schemas.openxmlformats.org/markup-compatibility/2006" xmlns:o="urn:schemas-microsoft-com:office:office" xmlns:r="http://schemas.openxmlformats.org/officeDocument/2006/relationships" xmlns:m="http://schemas.openxmlformats.org/officeDocument/2006/math" xmlns:v="urn:schemas-microsoft-com:vml" xmlns:wp14="http://schemas.microsoft.com/office/word/2010/wordprocessingDrawing" xmlns:wp="http://schemas.openxmlformats.org/drawingml/2006/wordprocessingDrawing" xmlns:w10="urn:schemas-microsoft-com:office:word" xmlns:w="http://schemas.openxmlformats.org/wordprocessingml/2006/main" xmlns:w14="http://schemas.microsoft.com/office/word/2010/wordml" xmlns:w15="http://schemas.microsoft.com/office/word/2012/wordml" xmlns:w16se="http://schemas.microsoft.com/office/word/2015/wordml/symex" xmlns:wpg="http://schemas.microsoft.com/office/word/2010/wordprocessingGroup" xmlns:wpi="http://schemas.microsoft.com/office/word/2010/wordprocessingInk" xmlns:wne="http://schemas.microsoft.com/office/word/2006/wordml" xmlns:wps="http://schemas.microsoft.com/office/word/2010/wordprocessingShape" mc:Ignorable="w14 w15 w16se wp14">
   <w:sdt>
     <w:sdtPr>
       <w:id w:val="331645068"/>
@@ -2381,6 +2552,7 @@
         <w:docPartUnique/>
       </w:docPartObj>
     </w:sdtPr>
+    <w:sdtEndPr/>
     <w:sdtContent>
       <w:p>
         <w:pPr>
@@ -2412,7 +2584,7 @@
           <w:rPr>
             <w:noProof/>
           </w:rPr>
-          <w:t>4</w:t>
+          <w:t>6</w:t>
         </w:r>
         <w:r>
           <w:fldChar w:fldCharType="end"/>
@@ -2429,7 +2601,7 @@
 </file>
 
 <file path=word/header3.xml><?xml version="1.0" encoding="utf-8"?>
-<w:hdr xmlns:ve="http://schemas.openxmlformats.org/markup-compatibility/2006" xmlns:o="urn:schemas-microsoft-com:office:office" xmlns:r="http://schemas.openxmlformats.org/officeDocument/2006/relationships" xmlns:m="http://schemas.openxmlformats.org/officeDocument/2006/math" xmlns:v="urn:schemas-microsoft-com:vml" xmlns:wp="http://schemas.openxmlformats.org/drawingml/2006/wordprocessingDrawing" xmlns:w10="urn:schemas-microsoft-com:office:word" xmlns:w="http://schemas.openxmlformats.org/wordprocessingml/2006/main" xmlns:wne="http://schemas.microsoft.com/office/word/2006/wordml">
+<w:hdr xmlns:wpc="http://schemas.microsoft.com/office/word/2010/wordprocessingCanvas" xmlns:cx="http://schemas.microsoft.com/office/drawing/2014/chartex" xmlns:mc="http://schemas.openxmlformats.org/markup-compatibility/2006" xmlns:o="urn:schemas-microsoft-com:office:office" xmlns:r="http://schemas.openxmlformats.org/officeDocument/2006/relationships" xmlns:m="http://schemas.openxmlformats.org/officeDocument/2006/math" xmlns:v="urn:schemas-microsoft-com:vml" xmlns:wp14="http://schemas.microsoft.com/office/word/2010/wordprocessingDrawing" xmlns:wp="http://schemas.openxmlformats.org/drawingml/2006/wordprocessingDrawing" xmlns:w10="urn:schemas-microsoft-com:office:word" xmlns:w="http://schemas.openxmlformats.org/wordprocessingml/2006/main" xmlns:w14="http://schemas.microsoft.com/office/word/2010/wordml" xmlns:w15="http://schemas.microsoft.com/office/word/2012/wordml" xmlns:w16se="http://schemas.microsoft.com/office/word/2015/wordml/symex" xmlns:wpg="http://schemas.microsoft.com/office/word/2010/wordprocessingGroup" xmlns:wpi="http://schemas.microsoft.com/office/word/2010/wordprocessingInk" xmlns:wne="http://schemas.microsoft.com/office/word/2006/wordml" xmlns:wps="http://schemas.microsoft.com/office/word/2010/wordprocessingShape" mc:Ignorable="w14 w15 w16se wp14">
   <w:p>
     <w:pPr>
       <w:jc w:val="right"/>
@@ -2447,7 +2619,7 @@
       <w:rPr>
         <w:noProof/>
       </w:rPr>
-      <w:t>7</w:t>
+      <w:t>8</w:t>
     </w:r>
     <w:r>
       <w:fldChar w:fldCharType="end"/>
@@ -2457,8 +2629,8 @@
 </file>
 
 <file path=word/numbering.xml><?xml version="1.0" encoding="utf-8"?>
-<w:numbering xmlns:ve="http://schemas.openxmlformats.org/markup-compatibility/2006" xmlns:o="urn:schemas-microsoft-com:office:office" xmlns:r="http://schemas.openxmlformats.org/officeDocument/2006/relationships" xmlns:m="http://schemas.openxmlformats.org/officeDocument/2006/math" xmlns:v="urn:schemas-microsoft-com:vml" xmlns:wp="http://schemas.openxmlformats.org/drawingml/2006/wordprocessingDrawing" xmlns:w10="urn:schemas-microsoft-com:office:word" xmlns:w="http://schemas.openxmlformats.org/wordprocessingml/2006/main" xmlns:wne="http://schemas.microsoft.com/office/word/2006/wordml">
-  <w:abstractNum w:abstractNumId="0">
+<w:numbering xmlns:wpc="http://schemas.microsoft.com/office/word/2010/wordprocessingCanvas" xmlns:cx="http://schemas.microsoft.com/office/drawing/2014/chartex" xmlns:mc="http://schemas.openxmlformats.org/markup-compatibility/2006" xmlns:o="urn:schemas-microsoft-com:office:office" xmlns:r="http://schemas.openxmlformats.org/officeDocument/2006/relationships" xmlns:m="http://schemas.openxmlformats.org/officeDocument/2006/math" xmlns:v="urn:schemas-microsoft-com:vml" xmlns:wp14="http://schemas.microsoft.com/office/word/2010/wordprocessingDrawing" xmlns:wp="http://schemas.openxmlformats.org/drawingml/2006/wordprocessingDrawing" xmlns:w10="urn:schemas-microsoft-com:office:word" xmlns:w="http://schemas.openxmlformats.org/wordprocessingml/2006/main" xmlns:w14="http://schemas.microsoft.com/office/word/2010/wordml" xmlns:w15="http://schemas.microsoft.com/office/word/2012/wordml" xmlns:w16se="http://schemas.microsoft.com/office/word/2015/wordml/symex" xmlns:wpg="http://schemas.microsoft.com/office/word/2010/wordprocessingGroup" xmlns:wpi="http://schemas.microsoft.com/office/word/2010/wordprocessingInk" xmlns:wne="http://schemas.microsoft.com/office/word/2006/wordml" xmlns:wps="http://schemas.microsoft.com/office/word/2010/wordprocessingShape" mc:Ignorable="w14 w15 w16se wp14">
+  <w:abstractNum w:abstractNumId="0" w15:restartNumberingAfterBreak="0">
     <w:nsid w:val="064D7922"/>
     <w:multiLevelType w:val="multilevel"/>
     <w:tmpl w:val="D9D2CF08"/>
@@ -2593,7 +2765,7 @@
       </w:rPr>
     </w:lvl>
   </w:abstractNum>
-  <w:abstractNum w:abstractNumId="1">
+  <w:abstractNum w:abstractNumId="1" w15:restartNumberingAfterBreak="0">
     <w:nsid w:val="2355390A"/>
     <w:multiLevelType w:val="hybridMultilevel"/>
     <w:tmpl w:val="E2DCBA54"/>
@@ -2679,7 +2851,153 @@
       </w:pPr>
     </w:lvl>
   </w:abstractNum>
-  <w:abstractNum w:abstractNumId="2">
+  <w:abstractNum w:abstractNumId="2" w15:restartNumberingAfterBreak="0">
+    <w:nsid w:val="25DA5C23"/>
+    <w:multiLevelType w:val="multilevel"/>
+    <w:tmpl w:val="6862FE00"/>
+    <w:lvl w:ilvl="0">
+      <w:start w:val="1"/>
+      <w:numFmt w:val="decimal"/>
+      <w:pStyle w:val="ListLabel4"/>
+      <w:lvlText w:val="%1."/>
+      <w:lvlJc w:val="left"/>
+      <w:pPr>
+        <w:ind w:left="720" w:hanging="360"/>
+      </w:pPr>
+      <w:rPr>
+        <w:rFonts w:ascii="Arial" w:hAnsi="Arial" w:hint="default"/>
+        <w:b/>
+        <w:i w:val="0"/>
+        <w:strike w:val="0"/>
+        <w:dstrike w:val="0"/>
+        <w:vanish w:val="0"/>
+        <w:sz w:val="24"/>
+      </w:rPr>
+    </w:lvl>
+    <w:lvl w:ilvl="1">
+      <w:start w:val="1"/>
+      <w:numFmt w:val="decimal"/>
+      <w:pStyle w:val="Ttulo1"/>
+      <w:isLgl/>
+      <w:lvlText w:val="%1.%2"/>
+      <w:lvlJc w:val="left"/>
+      <w:pPr>
+        <w:ind w:left="720" w:hanging="360"/>
+      </w:pPr>
+      <w:rPr>
+        <w:b w:val="0"/>
+        <w:bCs w:val="0"/>
+        <w:i w:val="0"/>
+        <w:iCs w:val="0"/>
+        <w:caps w:val="0"/>
+        <w:smallCaps w:val="0"/>
+        <w:strike w:val="0"/>
+        <w:dstrike w:val="0"/>
+        <w:noProof w:val="0"/>
+        <w:vanish w:val="0"/>
+        <w:spacing w:val="0"/>
+        <w:kern w:val="0"/>
+        <w:position w:val="0"/>
+        <w:u w:val="none"/>
+        <w:effect w:val="none"/>
+        <w:vertAlign w:val="baseline"/>
+        <w:em w:val="none"/>
+        <w:specVanish w:val="0"/>
+      </w:rPr>
+    </w:lvl>
+    <w:lvl w:ilvl="2">
+      <w:start w:val="1"/>
+      <w:numFmt w:val="decimal"/>
+      <w:isLgl/>
+      <w:lvlText w:val="%1.%2.%3"/>
+      <w:lvlJc w:val="left"/>
+      <w:pPr>
+        <w:ind w:left="1080" w:hanging="720"/>
+      </w:pPr>
+      <w:rPr>
+        <w:rFonts w:hint="default"/>
+      </w:rPr>
+    </w:lvl>
+    <w:lvl w:ilvl="3">
+      <w:start w:val="1"/>
+      <w:numFmt w:val="decimal"/>
+      <w:isLgl/>
+      <w:lvlText w:val="%1.%2.%3.%4"/>
+      <w:lvlJc w:val="left"/>
+      <w:pPr>
+        <w:ind w:left="1440" w:hanging="1080"/>
+      </w:pPr>
+      <w:rPr>
+        <w:rFonts w:hint="default"/>
+      </w:rPr>
+    </w:lvl>
+    <w:lvl w:ilvl="4">
+      <w:start w:val="1"/>
+      <w:numFmt w:val="decimal"/>
+      <w:isLgl/>
+      <w:lvlText w:val="%1.%2.%3.%4.%5"/>
+      <w:lvlJc w:val="left"/>
+      <w:pPr>
+        <w:ind w:left="1440" w:hanging="1080"/>
+      </w:pPr>
+      <w:rPr>
+        <w:rFonts w:hint="default"/>
+      </w:rPr>
+    </w:lvl>
+    <w:lvl w:ilvl="5">
+      <w:start w:val="1"/>
+      <w:numFmt w:val="decimal"/>
+      <w:isLgl/>
+      <w:lvlText w:val="%1.%2.%3.%4.%5.%6"/>
+      <w:lvlJc w:val="left"/>
+      <w:pPr>
+        <w:ind w:left="1800" w:hanging="1440"/>
+      </w:pPr>
+      <w:rPr>
+        <w:rFonts w:hint="default"/>
+      </w:rPr>
+    </w:lvl>
+    <w:lvl w:ilvl="6">
+      <w:start w:val="1"/>
+      <w:numFmt w:val="decimal"/>
+      <w:isLgl/>
+      <w:lvlText w:val="%1.%2.%3.%4.%5.%6.%7"/>
+      <w:lvlJc w:val="left"/>
+      <w:pPr>
+        <w:ind w:left="1800" w:hanging="1440"/>
+      </w:pPr>
+      <w:rPr>
+        <w:rFonts w:hint="default"/>
+      </w:rPr>
+    </w:lvl>
+    <w:lvl w:ilvl="7">
+      <w:start w:val="1"/>
+      <w:numFmt w:val="decimal"/>
+      <w:isLgl/>
+      <w:lvlText w:val="%1.%2.%3.%4.%5.%6.%7.%8"/>
+      <w:lvlJc w:val="left"/>
+      <w:pPr>
+        <w:ind w:left="2160" w:hanging="1800"/>
+      </w:pPr>
+      <w:rPr>
+        <w:rFonts w:hint="default"/>
+      </w:rPr>
+    </w:lvl>
+    <w:lvl w:ilvl="8">
+      <w:start w:val="1"/>
+      <w:numFmt w:val="decimal"/>
+      <w:isLgl/>
+      <w:lvlText w:val="%1.%2.%3.%4.%5.%6.%7.%8.%9"/>
+      <w:lvlJc w:val="left"/>
+      <w:pPr>
+        <w:ind w:left="2160" w:hanging="1800"/>
+      </w:pPr>
+      <w:rPr>
+        <w:rFonts w:hint="default"/>
+      </w:rPr>
+    </w:lvl>
+  </w:abstractNum>
+  <w:abstractNum w:abstractNumId="3" w15:restartNumberingAfterBreak="0">
     <w:nsid w:val="549518CA"/>
     <w:multiLevelType w:val="multilevel"/>
     <w:tmpl w:val="6FBAC406"/>
@@ -2791,7 +3109,7 @@
       </w:pPr>
     </w:lvl>
   </w:abstractNum>
-  <w:abstractNum w:abstractNumId="3">
+  <w:abstractNum w:abstractNumId="4" w15:restartNumberingAfterBreak="0">
     <w:nsid w:val="5626353A"/>
     <w:multiLevelType w:val="multilevel"/>
     <w:tmpl w:val="4EB033E8"/>
@@ -2877,7 +3195,7 @@
       </w:pPr>
     </w:lvl>
   </w:abstractNum>
-  <w:abstractNum w:abstractNumId="4">
+  <w:abstractNum w:abstractNumId="5" w15:restartNumberingAfterBreak="0">
     <w:nsid w:val="62CF7E36"/>
     <w:multiLevelType w:val="multilevel"/>
     <w:tmpl w:val="87DA4B12"/>
@@ -3000,13 +3318,13 @@
     </w:lvl>
   </w:abstractNum>
   <w:num w:numId="1">
-    <w:abstractNumId w:val="2"/>
+    <w:abstractNumId w:val="3"/>
   </w:num>
   <w:num w:numId="2">
-    <w:abstractNumId w:val="3"/>
+    <w:abstractNumId w:val="4"/>
   </w:num>
   <w:num w:numId="3">
-    <w:abstractNumId w:val="4"/>
+    <w:abstractNumId w:val="5"/>
   </w:num>
   <w:num w:numId="4">
     <w:abstractNumId w:val="0"/>
@@ -3014,11 +3332,14 @@
   <w:num w:numId="5">
     <w:abstractNumId w:val="1"/>
   </w:num>
+  <w:num w:numId="6">
+    <w:abstractNumId w:val="2"/>
+  </w:num>
 </w:numbering>
 </file>
 
 <file path=word/styles.xml><?xml version="1.0" encoding="utf-8"?>
-<w:styles xmlns:r="http://schemas.openxmlformats.org/officeDocument/2006/relationships" xmlns:w="http://schemas.openxmlformats.org/wordprocessingml/2006/main">
+<w:styles xmlns:mc="http://schemas.openxmlformats.org/markup-compatibility/2006" xmlns:r="http://schemas.openxmlformats.org/officeDocument/2006/relationships" xmlns:w="http://schemas.openxmlformats.org/wordprocessingml/2006/main" xmlns:w14="http://schemas.microsoft.com/office/word/2010/wordml" xmlns:w15="http://schemas.microsoft.com/office/word/2012/wordml" xmlns:w16se="http://schemas.microsoft.com/office/word/2015/wordml/symex" mc:Ignorable="w14 w15 w16se">
   <w:docDefaults>
     <w:rPrDefault>
       <w:rPr>
@@ -3028,146 +3349,363 @@
     </w:rPrDefault>
     <w:pPrDefault/>
   </w:docDefaults>
-  <w:latentStyles w:defLockedState="0" w:defUIPriority="0" w:defSemiHidden="1" w:defUnhideWhenUsed="1" w:defQFormat="0" w:count="267">
-    <w:lsdException w:name="Normal" w:semiHidden="0" w:unhideWhenUsed="0"/>
-    <w:lsdException w:name="heading 1" w:semiHidden="0" w:unhideWhenUsed="0"/>
-    <w:lsdException w:name="heading 2" w:semiHidden="0" w:unhideWhenUsed="0"/>
-    <w:lsdException w:name="heading 3" w:semiHidden="0" w:unhideWhenUsed="0"/>
-    <w:lsdException w:name="heading 4" w:semiHidden="0" w:unhideWhenUsed="0"/>
-    <w:lsdException w:name="heading 5" w:qFormat="1"/>
-    <w:lsdException w:name="heading 6" w:qFormat="1"/>
-    <w:lsdException w:name="heading 7" w:qFormat="1"/>
-    <w:lsdException w:name="heading 8" w:qFormat="1"/>
-    <w:lsdException w:name="heading 9" w:qFormat="1"/>
-    <w:lsdException w:name="toc 1" w:uiPriority="39"/>
-    <w:lsdException w:name="toc 2" w:uiPriority="39"/>
-    <w:lsdException w:name="toc 3" w:uiPriority="39"/>
-    <w:lsdException w:name="header" w:uiPriority="99"/>
-    <w:lsdException w:name="caption" w:qFormat="1"/>
-    <w:lsdException w:name="List Number" w:semiHidden="0" w:unhideWhenUsed="0"/>
-    <w:lsdException w:name="List 4" w:semiHidden="0" w:unhideWhenUsed="0"/>
-    <w:lsdException w:name="List 5" w:semiHidden="0" w:unhideWhenUsed="0"/>
-    <w:lsdException w:name="Title" w:semiHidden="0" w:unhideWhenUsed="0"/>
-    <w:lsdException w:name="Subtitle" w:semiHidden="0" w:unhideWhenUsed="0"/>
-    <w:lsdException w:name="Salutation" w:semiHidden="0" w:unhideWhenUsed="0"/>
-    <w:lsdException w:name="Date" w:semiHidden="0" w:unhideWhenUsed="0"/>
-    <w:lsdException w:name="Body Text First Indent" w:semiHidden="0" w:unhideWhenUsed="0"/>
-    <w:lsdException w:name="Hyperlink" w:uiPriority="99"/>
-    <w:lsdException w:name="Strong" w:semiHidden="0" w:uiPriority="22" w:unhideWhenUsed="0"/>
-    <w:lsdException w:name="Emphasis" w:semiHidden="0" w:unhideWhenUsed="0"/>
-    <w:lsdException w:name="Normal (Web)" w:uiPriority="99"/>
-    <w:lsdException w:name="Table Grid" w:semiHidden="0" w:unhideWhenUsed="0"/>
-    <w:lsdException w:name="Placeholder Text" w:uiPriority="99" w:unhideWhenUsed="0"/>
-    <w:lsdException w:name="No Spacing" w:semiHidden="0" w:uiPriority="1" w:unhideWhenUsed="0"/>
-    <w:lsdException w:name="Light Shading" w:semiHidden="0" w:uiPriority="60" w:unhideWhenUsed="0"/>
-    <w:lsdException w:name="Light List" w:semiHidden="0" w:uiPriority="61" w:unhideWhenUsed="0"/>
-    <w:lsdException w:name="Light Grid" w:semiHidden="0" w:uiPriority="62" w:unhideWhenUsed="0"/>
-    <w:lsdException w:name="Medium Shading 1" w:semiHidden="0" w:uiPriority="63" w:unhideWhenUsed="0"/>
-    <w:lsdException w:name="Medium Shading 2" w:semiHidden="0" w:uiPriority="64" w:unhideWhenUsed="0"/>
-    <w:lsdException w:name="Medium List 1" w:semiHidden="0" w:uiPriority="65" w:unhideWhenUsed="0"/>
-    <w:lsdException w:name="Medium List 2" w:semiHidden="0" w:uiPriority="66" w:unhideWhenUsed="0"/>
-    <w:lsdException w:name="Medium Grid 1" w:semiHidden="0" w:uiPriority="67" w:unhideWhenUsed="0"/>
-    <w:lsdException w:name="Medium Grid 2" w:semiHidden="0" w:uiPriority="68" w:unhideWhenUsed="0"/>
-    <w:lsdException w:name="Medium Grid 3" w:semiHidden="0" w:uiPriority="69" w:unhideWhenUsed="0"/>
-    <w:lsdException w:name="Dark List" w:semiHidden="0" w:uiPriority="70" w:unhideWhenUsed="0"/>
-    <w:lsdException w:name="Colorful Shading" w:semiHidden="0" w:uiPriority="71" w:unhideWhenUsed="0"/>
-    <w:lsdException w:name="Colorful List" w:semiHidden="0" w:uiPriority="72" w:unhideWhenUsed="0"/>
-    <w:lsdException w:name="Colorful Grid" w:semiHidden="0" w:uiPriority="73" w:unhideWhenUsed="0"/>
-    <w:lsdException w:name="Light Shading Accent 1" w:semiHidden="0" w:uiPriority="60" w:unhideWhenUsed="0"/>
-    <w:lsdException w:name="Light List Accent 1" w:semiHidden="0" w:uiPriority="61" w:unhideWhenUsed="0"/>
-    <w:lsdException w:name="Light Grid Accent 1" w:semiHidden="0" w:uiPriority="62" w:unhideWhenUsed="0"/>
-    <w:lsdException w:name="Medium Shading 1 Accent 1" w:semiHidden="0" w:uiPriority="63" w:unhideWhenUsed="0"/>
-    <w:lsdException w:name="Medium Shading 2 Accent 1" w:semiHidden="0" w:uiPriority="64" w:unhideWhenUsed="0"/>
-    <w:lsdException w:name="Medium List 1 Accent 1" w:semiHidden="0" w:uiPriority="65" w:unhideWhenUsed="0"/>
-    <w:lsdException w:name="Revision" w:uiPriority="99" w:unhideWhenUsed="0"/>
-    <w:lsdException w:name="List Paragraph" w:semiHidden="0" w:uiPriority="34" w:unhideWhenUsed="0"/>
-    <w:lsdException w:name="Quote" w:semiHidden="0" w:uiPriority="29" w:unhideWhenUsed="0"/>
-    <w:lsdException w:name="Intense Quote" w:semiHidden="0" w:uiPriority="30" w:unhideWhenUsed="0"/>
-    <w:lsdException w:name="Medium List 2 Accent 1" w:semiHidden="0" w:uiPriority="66" w:unhideWhenUsed="0"/>
-    <w:lsdException w:name="Medium Grid 1 Accent 1" w:semiHidden="0" w:uiPriority="67" w:unhideWhenUsed="0"/>
-    <w:lsdException w:name="Medium Grid 2 Accent 1" w:semiHidden="0" w:uiPriority="68" w:unhideWhenUsed="0"/>
-    <w:lsdException w:name="Medium Grid 3 Accent 1" w:semiHidden="0" w:uiPriority="69" w:unhideWhenUsed="0"/>
-    <w:lsdException w:name="Dark List Accent 1" w:semiHidden="0" w:uiPriority="70" w:unhideWhenUsed="0"/>
-    <w:lsdException w:name="Colorful Shading Accent 1" w:semiHidden="0" w:uiPriority="71" w:unhideWhenUsed="0"/>
-    <w:lsdException w:name="Colorful List Accent 1" w:semiHidden="0" w:uiPriority="72" w:unhideWhenUsed="0"/>
-    <w:lsdException w:name="Colorful Grid Accent 1" w:semiHidden="0" w:uiPriority="73" w:unhideWhenUsed="0"/>
-    <w:lsdException w:name="Light Shading Accent 2" w:semiHidden="0" w:uiPriority="60" w:unhideWhenUsed="0"/>
-    <w:lsdException w:name="Light List Accent 2" w:semiHidden="0" w:uiPriority="61" w:unhideWhenUsed="0"/>
-    <w:lsdException w:name="Light Grid Accent 2" w:semiHidden="0" w:uiPriority="62" w:unhideWhenUsed="0"/>
-    <w:lsdException w:name="Medium Shading 1 Accent 2" w:semiHidden="0" w:uiPriority="63" w:unhideWhenUsed="0"/>
-    <w:lsdException w:name="Medium Shading 2 Accent 2" w:semiHidden="0" w:uiPriority="64" w:unhideWhenUsed="0"/>
-    <w:lsdException w:name="Medium List 1 Accent 2" w:semiHidden="0" w:uiPriority="65" w:unhideWhenUsed="0"/>
-    <w:lsdException w:name="Medium List 2 Accent 2" w:semiHidden="0" w:uiPriority="66" w:unhideWhenUsed="0"/>
-    <w:lsdException w:name="Medium Grid 1 Accent 2" w:semiHidden="0" w:uiPriority="67" w:unhideWhenUsed="0"/>
-    <w:lsdException w:name="Medium Grid 2 Accent 2" w:semiHidden="0" w:uiPriority="68" w:unhideWhenUsed="0"/>
-    <w:lsdException w:name="Medium Grid 3 Accent 2" w:semiHidden="0" w:uiPriority="69" w:unhideWhenUsed="0"/>
-    <w:lsdException w:name="Dark List Accent 2" w:semiHidden="0" w:uiPriority="70" w:unhideWhenUsed="0"/>
-    <w:lsdException w:name="Colorful Shading Accent 2" w:semiHidden="0" w:uiPriority="71" w:unhideWhenUsed="0"/>
-    <w:lsdException w:name="Colorful List Accent 2" w:semiHidden="0" w:uiPriority="72" w:unhideWhenUsed="0"/>
-    <w:lsdException w:name="Colorful Grid Accent 2" w:semiHidden="0" w:uiPriority="73" w:unhideWhenUsed="0"/>
-    <w:lsdException w:name="Light Shading Accent 3" w:semiHidden="0" w:uiPriority="60" w:unhideWhenUsed="0"/>
-    <w:lsdException w:name="Light List Accent 3" w:semiHidden="0" w:uiPriority="61" w:unhideWhenUsed="0"/>
-    <w:lsdException w:name="Light Grid Accent 3" w:semiHidden="0" w:uiPriority="62" w:unhideWhenUsed="0"/>
-    <w:lsdException w:name="Medium Shading 1 Accent 3" w:semiHidden="0" w:uiPriority="63" w:unhideWhenUsed="0"/>
-    <w:lsdException w:name="Medium Shading 2 Accent 3" w:semiHidden="0" w:uiPriority="64" w:unhideWhenUsed="0"/>
-    <w:lsdException w:name="Medium List 1 Accent 3" w:semiHidden="0" w:uiPriority="65" w:unhideWhenUsed="0"/>
-    <w:lsdException w:name="Medium List 2 Accent 3" w:semiHidden="0" w:uiPriority="66" w:unhideWhenUsed="0"/>
-    <w:lsdException w:name="Medium Grid 1 Accent 3" w:semiHidden="0" w:uiPriority="67" w:unhideWhenUsed="0"/>
-    <w:lsdException w:name="Medium Grid 2 Accent 3" w:semiHidden="0" w:uiPriority="68" w:unhideWhenUsed="0"/>
-    <w:lsdException w:name="Medium Grid 3 Accent 3" w:semiHidden="0" w:uiPriority="69" w:unhideWhenUsed="0"/>
-    <w:lsdException w:name="Dark List Accent 3" w:semiHidden="0" w:uiPriority="70" w:unhideWhenUsed="0"/>
-    <w:lsdException w:name="Colorful Shading Accent 3" w:semiHidden="0" w:uiPriority="71" w:unhideWhenUsed="0"/>
-    <w:lsdException w:name="Colorful List Accent 3" w:semiHidden="0" w:uiPriority="72" w:unhideWhenUsed="0"/>
-    <w:lsdException w:name="Colorful Grid Accent 3" w:semiHidden="0" w:uiPriority="73" w:unhideWhenUsed="0"/>
-    <w:lsdException w:name="Light Shading Accent 4" w:semiHidden="0" w:uiPriority="60" w:unhideWhenUsed="0"/>
-    <w:lsdException w:name="Light List Accent 4" w:semiHidden="0" w:uiPriority="61" w:unhideWhenUsed="0"/>
-    <w:lsdException w:name="Light Grid Accent 4" w:semiHidden="0" w:uiPriority="62" w:unhideWhenUsed="0"/>
-    <w:lsdException w:name="Medium Shading 1 Accent 4" w:semiHidden="0" w:uiPriority="63" w:unhideWhenUsed="0"/>
-    <w:lsdException w:name="Medium Shading 2 Accent 4" w:semiHidden="0" w:uiPriority="64" w:unhideWhenUsed="0"/>
-    <w:lsdException w:name="Medium List 1 Accent 4" w:semiHidden="0" w:uiPriority="65" w:unhideWhenUsed="0"/>
-    <w:lsdException w:name="Medium List 2 Accent 4" w:semiHidden="0" w:uiPriority="66" w:unhideWhenUsed="0"/>
-    <w:lsdException w:name="Medium Grid 1 Accent 4" w:semiHidden="0" w:uiPriority="67" w:unhideWhenUsed="0"/>
-    <w:lsdException w:name="Medium Grid 2 Accent 4" w:semiHidden="0" w:uiPriority="68" w:unhideWhenUsed="0"/>
-    <w:lsdException w:name="Medium Grid 3 Accent 4" w:semiHidden="0" w:uiPriority="69" w:unhideWhenUsed="0"/>
-    <w:lsdException w:name="Dark List Accent 4" w:semiHidden="0" w:uiPriority="70" w:unhideWhenUsed="0"/>
-    <w:lsdException w:name="Colorful Shading Accent 4" w:semiHidden="0" w:uiPriority="71" w:unhideWhenUsed="0"/>
-    <w:lsdException w:name="Colorful List Accent 4" w:semiHidden="0" w:uiPriority="72" w:unhideWhenUsed="0"/>
-    <w:lsdException w:name="Colorful Grid Accent 4" w:semiHidden="0" w:uiPriority="73" w:unhideWhenUsed="0"/>
-    <w:lsdException w:name="Light Shading Accent 5" w:semiHidden="0" w:uiPriority="60" w:unhideWhenUsed="0"/>
-    <w:lsdException w:name="Light List Accent 5" w:semiHidden="0" w:uiPriority="61" w:unhideWhenUsed="0"/>
-    <w:lsdException w:name="Light Grid Accent 5" w:semiHidden="0" w:uiPriority="62" w:unhideWhenUsed="0"/>
-    <w:lsdException w:name="Medium Shading 1 Accent 5" w:semiHidden="0" w:uiPriority="63" w:unhideWhenUsed="0"/>
-    <w:lsdException w:name="Medium Shading 2 Accent 5" w:semiHidden="0" w:uiPriority="64" w:unhideWhenUsed="0"/>
-    <w:lsdException w:name="Medium List 1 Accent 5" w:semiHidden="0" w:uiPriority="65" w:unhideWhenUsed="0"/>
-    <w:lsdException w:name="Medium List 2 Accent 5" w:semiHidden="0" w:uiPriority="66" w:unhideWhenUsed="0"/>
-    <w:lsdException w:name="Medium Grid 1 Accent 5" w:semiHidden="0" w:uiPriority="67" w:unhideWhenUsed="0"/>
-    <w:lsdException w:name="Medium Grid 2 Accent 5" w:semiHidden="0" w:uiPriority="68" w:unhideWhenUsed="0"/>
-    <w:lsdException w:name="Medium Grid 3 Accent 5" w:semiHidden="0" w:uiPriority="69" w:unhideWhenUsed="0"/>
-    <w:lsdException w:name="Dark List Accent 5" w:semiHidden="0" w:uiPriority="70" w:unhideWhenUsed="0"/>
-    <w:lsdException w:name="Colorful Shading Accent 5" w:semiHidden="0" w:uiPriority="71" w:unhideWhenUsed="0"/>
-    <w:lsdException w:name="Colorful List Accent 5" w:semiHidden="0" w:uiPriority="72" w:unhideWhenUsed="0"/>
-    <w:lsdException w:name="Colorful Grid Accent 5" w:semiHidden="0" w:uiPriority="73" w:unhideWhenUsed="0"/>
-    <w:lsdException w:name="Light Shading Accent 6" w:semiHidden="0" w:uiPriority="60" w:unhideWhenUsed="0"/>
-    <w:lsdException w:name="Light List Accent 6" w:semiHidden="0" w:uiPriority="61" w:unhideWhenUsed="0"/>
-    <w:lsdException w:name="Light Grid Accent 6" w:semiHidden="0" w:uiPriority="62" w:unhideWhenUsed="0"/>
-    <w:lsdException w:name="Medium Shading 1 Accent 6" w:semiHidden="0" w:uiPriority="63" w:unhideWhenUsed="0"/>
-    <w:lsdException w:name="Medium Shading 2 Accent 6" w:semiHidden="0" w:uiPriority="64" w:unhideWhenUsed="0"/>
-    <w:lsdException w:name="Medium List 1 Accent 6" w:semiHidden="0" w:uiPriority="65" w:unhideWhenUsed="0"/>
-    <w:lsdException w:name="Medium List 2 Accent 6" w:semiHidden="0" w:uiPriority="66" w:unhideWhenUsed="0"/>
-    <w:lsdException w:name="Medium Grid 1 Accent 6" w:semiHidden="0" w:uiPriority="67" w:unhideWhenUsed="0"/>
-    <w:lsdException w:name="Medium Grid 2 Accent 6" w:semiHidden="0" w:uiPriority="68" w:unhideWhenUsed="0"/>
-    <w:lsdException w:name="Medium Grid 3 Accent 6" w:semiHidden="0" w:uiPriority="69" w:unhideWhenUsed="0"/>
-    <w:lsdException w:name="Dark List Accent 6" w:semiHidden="0" w:uiPriority="70" w:unhideWhenUsed="0"/>
-    <w:lsdException w:name="Colorful Shading Accent 6" w:semiHidden="0" w:uiPriority="71" w:unhideWhenUsed="0"/>
-    <w:lsdException w:name="Colorful List Accent 6" w:semiHidden="0" w:uiPriority="72" w:unhideWhenUsed="0"/>
-    <w:lsdException w:name="Colorful Grid Accent 6" w:semiHidden="0" w:uiPriority="73" w:unhideWhenUsed="0"/>
-    <w:lsdException w:name="Subtle Emphasis" w:semiHidden="0" w:uiPriority="19" w:unhideWhenUsed="0"/>
-    <w:lsdException w:name="Intense Emphasis" w:semiHidden="0" w:uiPriority="21" w:unhideWhenUsed="0"/>
-    <w:lsdException w:name="Subtle Reference" w:semiHidden="0" w:uiPriority="31" w:unhideWhenUsed="0"/>
-    <w:lsdException w:name="Intense Reference" w:semiHidden="0" w:uiPriority="32" w:unhideWhenUsed="0"/>
-    <w:lsdException w:name="Book Title" w:semiHidden="0" w:uiPriority="33" w:unhideWhenUsed="0"/>
-    <w:lsdException w:name="Bibliography" w:uiPriority="37"/>
-    <w:lsdException w:name="TOC Heading" w:uiPriority="39" w:qFormat="1"/>
+  <w:latentStyles w:defLockedState="0" w:defUIPriority="0" w:defSemiHidden="0" w:defUnhideWhenUsed="0" w:defQFormat="0" w:count="371">
+    <w:lsdException w:name="heading 5" w:semiHidden="1" w:unhideWhenUsed="1" w:qFormat="1"/>
+    <w:lsdException w:name="heading 6" w:semiHidden="1" w:unhideWhenUsed="1" w:qFormat="1"/>
+    <w:lsdException w:name="heading 7" w:semiHidden="1" w:unhideWhenUsed="1" w:qFormat="1"/>
+    <w:lsdException w:name="heading 8" w:semiHidden="1" w:unhideWhenUsed="1" w:qFormat="1"/>
+    <w:lsdException w:name="heading 9" w:semiHidden="1" w:unhideWhenUsed="1" w:qFormat="1"/>
+    <w:lsdException w:name="index 1" w:semiHidden="1" w:unhideWhenUsed="1"/>
+    <w:lsdException w:name="index 2" w:semiHidden="1" w:unhideWhenUsed="1"/>
+    <w:lsdException w:name="index 3" w:semiHidden="1" w:unhideWhenUsed="1"/>
+    <w:lsdException w:name="index 4" w:semiHidden="1" w:unhideWhenUsed="1"/>
+    <w:lsdException w:name="index 5" w:semiHidden="1" w:unhideWhenUsed="1"/>
+    <w:lsdException w:name="index 6" w:semiHidden="1" w:unhideWhenUsed="1"/>
+    <w:lsdException w:name="index 7" w:semiHidden="1" w:unhideWhenUsed="1"/>
+    <w:lsdException w:name="index 8" w:semiHidden="1" w:unhideWhenUsed="1"/>
+    <w:lsdException w:name="index 9" w:semiHidden="1" w:unhideWhenUsed="1"/>
+    <w:lsdException w:name="toc 1" w:semiHidden="1" w:uiPriority="39" w:unhideWhenUsed="1"/>
+    <w:lsdException w:name="toc 2" w:semiHidden="1" w:uiPriority="39" w:unhideWhenUsed="1"/>
+    <w:lsdException w:name="toc 3" w:semiHidden="1" w:uiPriority="39" w:unhideWhenUsed="1"/>
+    <w:lsdException w:name="toc 4" w:semiHidden="1" w:unhideWhenUsed="1"/>
+    <w:lsdException w:name="toc 5" w:semiHidden="1" w:unhideWhenUsed="1"/>
+    <w:lsdException w:name="toc 6" w:semiHidden="1" w:unhideWhenUsed="1"/>
+    <w:lsdException w:name="toc 7" w:semiHidden="1" w:unhideWhenUsed="1"/>
+    <w:lsdException w:name="toc 8" w:semiHidden="1" w:unhideWhenUsed="1"/>
+    <w:lsdException w:name="toc 9" w:semiHidden="1" w:unhideWhenUsed="1"/>
+    <w:lsdException w:name="Normal Indent" w:semiHidden="1" w:unhideWhenUsed="1"/>
+    <w:lsdException w:name="footnote text" w:semiHidden="1" w:unhideWhenUsed="1"/>
+    <w:lsdException w:name="annotation text" w:semiHidden="1" w:unhideWhenUsed="1"/>
+    <w:lsdException w:name="header" w:semiHidden="1" w:uiPriority="99" w:unhideWhenUsed="1"/>
+    <w:lsdException w:name="footer" w:semiHidden="1" w:unhideWhenUsed="1"/>
+    <w:lsdException w:name="index heading" w:semiHidden="1" w:unhideWhenUsed="1"/>
+    <w:lsdException w:name="caption" w:semiHidden="1" w:unhideWhenUsed="1" w:qFormat="1"/>
+    <w:lsdException w:name="table of figures" w:semiHidden="1" w:unhideWhenUsed="1"/>
+    <w:lsdException w:name="envelope address" w:semiHidden="1" w:unhideWhenUsed="1"/>
+    <w:lsdException w:name="envelope return" w:semiHidden="1" w:unhideWhenUsed="1"/>
+    <w:lsdException w:name="footnote reference" w:semiHidden="1" w:unhideWhenUsed="1"/>
+    <w:lsdException w:name="annotation reference" w:semiHidden="1" w:unhideWhenUsed="1"/>
+    <w:lsdException w:name="line number" w:semiHidden="1" w:unhideWhenUsed="1"/>
+    <w:lsdException w:name="page number" w:semiHidden="1" w:unhideWhenUsed="1"/>
+    <w:lsdException w:name="endnote reference" w:semiHidden="1" w:unhideWhenUsed="1"/>
+    <w:lsdException w:name="endnote text" w:semiHidden="1" w:unhideWhenUsed="1"/>
+    <w:lsdException w:name="table of authorities" w:semiHidden="1" w:unhideWhenUsed="1"/>
+    <w:lsdException w:name="macro" w:semiHidden="1" w:unhideWhenUsed="1"/>
+    <w:lsdException w:name="toa heading" w:semiHidden="1" w:unhideWhenUsed="1"/>
+    <w:lsdException w:name="List" w:semiHidden="1" w:unhideWhenUsed="1"/>
+    <w:lsdException w:name="List Bullet" w:semiHidden="1" w:unhideWhenUsed="1"/>
+    <w:lsdException w:name="List 2" w:semiHidden="1" w:unhideWhenUsed="1"/>
+    <w:lsdException w:name="List 3" w:semiHidden="1" w:unhideWhenUsed="1"/>
+    <w:lsdException w:name="List Bullet 2" w:semiHidden="1" w:unhideWhenUsed="1"/>
+    <w:lsdException w:name="List Bullet 3" w:semiHidden="1" w:unhideWhenUsed="1"/>
+    <w:lsdException w:name="List Bullet 4" w:semiHidden="1" w:unhideWhenUsed="1"/>
+    <w:lsdException w:name="List Bullet 5" w:semiHidden="1" w:unhideWhenUsed="1"/>
+    <w:lsdException w:name="List Number 2" w:semiHidden="1" w:unhideWhenUsed="1"/>
+    <w:lsdException w:name="List Number 3" w:semiHidden="1" w:unhideWhenUsed="1"/>
+    <w:lsdException w:name="List Number 4" w:semiHidden="1" w:unhideWhenUsed="1"/>
+    <w:lsdException w:name="List Number 5" w:semiHidden="1" w:unhideWhenUsed="1"/>
+    <w:lsdException w:name="Closing" w:semiHidden="1" w:unhideWhenUsed="1"/>
+    <w:lsdException w:name="Signature" w:semiHidden="1" w:unhideWhenUsed="1"/>
+    <w:lsdException w:name="Default Paragraph Font" w:semiHidden="1" w:unhideWhenUsed="1"/>
+    <w:lsdException w:name="Body Text" w:semiHidden="1" w:unhideWhenUsed="1"/>
+    <w:lsdException w:name="Body Text Indent" w:semiHidden="1" w:unhideWhenUsed="1"/>
+    <w:lsdException w:name="List Continue" w:semiHidden="1" w:unhideWhenUsed="1"/>
+    <w:lsdException w:name="List Continue 2" w:semiHidden="1" w:unhideWhenUsed="1"/>
+    <w:lsdException w:name="List Continue 3" w:semiHidden="1" w:unhideWhenUsed="1"/>
+    <w:lsdException w:name="List Continue 4" w:semiHidden="1" w:unhideWhenUsed="1"/>
+    <w:lsdException w:name="List Continue 5" w:semiHidden="1" w:unhideWhenUsed="1"/>
+    <w:lsdException w:name="Message Header" w:semiHidden="1" w:unhideWhenUsed="1"/>
+    <w:lsdException w:name="Body Text First Indent 2" w:semiHidden="1" w:unhideWhenUsed="1"/>
+    <w:lsdException w:name="Note Heading" w:semiHidden="1" w:unhideWhenUsed="1"/>
+    <w:lsdException w:name="Body Text 2" w:semiHidden="1" w:unhideWhenUsed="1"/>
+    <w:lsdException w:name="Body Text 3" w:semiHidden="1" w:unhideWhenUsed="1"/>
+    <w:lsdException w:name="Body Text Indent 2" w:semiHidden="1" w:unhideWhenUsed="1"/>
+    <w:lsdException w:name="Body Text Indent 3" w:semiHidden="1" w:unhideWhenUsed="1"/>
+    <w:lsdException w:name="Block Text" w:semiHidden="1" w:unhideWhenUsed="1"/>
+    <w:lsdException w:name="Hyperlink" w:semiHidden="1" w:uiPriority="99" w:unhideWhenUsed="1"/>
+    <w:lsdException w:name="FollowedHyperlink" w:semiHidden="1" w:unhideWhenUsed="1"/>
+    <w:lsdException w:name="Strong" w:uiPriority="22"/>
+    <w:lsdException w:name="Document Map" w:semiHidden="1" w:unhideWhenUsed="1"/>
+    <w:lsdException w:name="Plain Text" w:semiHidden="1" w:unhideWhenUsed="1"/>
+    <w:lsdException w:name="E-mail Signature" w:semiHidden="1" w:unhideWhenUsed="1"/>
+    <w:lsdException w:name="HTML Top of Form" w:semiHidden="1" w:unhideWhenUsed="1"/>
+    <w:lsdException w:name="HTML Bottom of Form" w:semiHidden="1" w:unhideWhenUsed="1"/>
+    <w:lsdException w:name="Normal (Web)" w:semiHidden="1" w:uiPriority="99" w:unhideWhenUsed="1"/>
+    <w:lsdException w:name="HTML Acronym" w:semiHidden="1" w:unhideWhenUsed="1"/>
+    <w:lsdException w:name="HTML Address" w:semiHidden="1" w:unhideWhenUsed="1"/>
+    <w:lsdException w:name="HTML Cite" w:semiHidden="1" w:unhideWhenUsed="1"/>
+    <w:lsdException w:name="HTML Code" w:semiHidden="1" w:unhideWhenUsed="1"/>
+    <w:lsdException w:name="HTML Definition" w:semiHidden="1" w:unhideWhenUsed="1"/>
+    <w:lsdException w:name="HTML Keyboard" w:semiHidden="1" w:unhideWhenUsed="1"/>
+    <w:lsdException w:name="HTML Preformatted" w:semiHidden="1" w:unhideWhenUsed="1"/>
+    <w:lsdException w:name="HTML Sample" w:semiHidden="1" w:unhideWhenUsed="1"/>
+    <w:lsdException w:name="HTML Typewriter" w:semiHidden="1" w:unhideWhenUsed="1"/>
+    <w:lsdException w:name="HTML Variable" w:semiHidden="1" w:unhideWhenUsed="1"/>
+    <w:lsdException w:name="Normal Table" w:semiHidden="1" w:unhideWhenUsed="1"/>
+    <w:lsdException w:name="annotation subject" w:semiHidden="1" w:unhideWhenUsed="1"/>
+    <w:lsdException w:name="No List" w:semiHidden="1" w:unhideWhenUsed="1"/>
+    <w:lsdException w:name="Outline List 1" w:semiHidden="1" w:unhideWhenUsed="1"/>
+    <w:lsdException w:name="Outline List 2" w:semiHidden="1" w:unhideWhenUsed="1"/>
+    <w:lsdException w:name="Outline List 3" w:semiHidden="1" w:unhideWhenUsed="1"/>
+    <w:lsdException w:name="Table Simple 1" w:semiHidden="1" w:unhideWhenUsed="1"/>
+    <w:lsdException w:name="Table Simple 2" w:semiHidden="1" w:unhideWhenUsed="1"/>
+    <w:lsdException w:name="Table Simple 3" w:semiHidden="1" w:unhideWhenUsed="1"/>
+    <w:lsdException w:name="Table Classic 1" w:semiHidden="1" w:unhideWhenUsed="1"/>
+    <w:lsdException w:name="Table Classic 2" w:semiHidden="1" w:unhideWhenUsed="1"/>
+    <w:lsdException w:name="Table Classic 3" w:semiHidden="1" w:unhideWhenUsed="1"/>
+    <w:lsdException w:name="Table Classic 4" w:semiHidden="1" w:unhideWhenUsed="1"/>
+    <w:lsdException w:name="Table Colorful 1" w:semiHidden="1" w:unhideWhenUsed="1"/>
+    <w:lsdException w:name="Table Colorful 2" w:semiHidden="1" w:unhideWhenUsed="1"/>
+    <w:lsdException w:name="Table Colorful 3" w:semiHidden="1" w:unhideWhenUsed="1"/>
+    <w:lsdException w:name="Table Columns 1" w:semiHidden="1" w:unhideWhenUsed="1"/>
+    <w:lsdException w:name="Table Columns 2" w:semiHidden="1" w:unhideWhenUsed="1"/>
+    <w:lsdException w:name="Table Columns 3" w:semiHidden="1" w:unhideWhenUsed="1"/>
+    <w:lsdException w:name="Table Columns 4" w:semiHidden="1" w:unhideWhenUsed="1"/>
+    <w:lsdException w:name="Table Columns 5" w:semiHidden="1" w:unhideWhenUsed="1"/>
+    <w:lsdException w:name="Table Grid 1" w:semiHidden="1" w:unhideWhenUsed="1"/>
+    <w:lsdException w:name="Table Grid 2" w:semiHidden="1" w:unhideWhenUsed="1"/>
+    <w:lsdException w:name="Table Grid 3" w:semiHidden="1" w:unhideWhenUsed="1"/>
+    <w:lsdException w:name="Table Grid 4" w:semiHidden="1" w:unhideWhenUsed="1"/>
+    <w:lsdException w:name="Table Grid 5" w:semiHidden="1" w:unhideWhenUsed="1"/>
+    <w:lsdException w:name="Table Grid 6" w:semiHidden="1" w:unhideWhenUsed="1"/>
+    <w:lsdException w:name="Table Grid 7" w:semiHidden="1" w:unhideWhenUsed="1"/>
+    <w:lsdException w:name="Table Grid 8" w:semiHidden="1" w:unhideWhenUsed="1"/>
+    <w:lsdException w:name="Table List 1" w:semiHidden="1" w:unhideWhenUsed="1"/>
+    <w:lsdException w:name="Table List 2" w:semiHidden="1" w:unhideWhenUsed="1"/>
+    <w:lsdException w:name="Table List 3" w:semiHidden="1" w:unhideWhenUsed="1"/>
+    <w:lsdException w:name="Table List 4" w:semiHidden="1" w:unhideWhenUsed="1"/>
+    <w:lsdException w:name="Table List 5" w:semiHidden="1" w:unhideWhenUsed="1"/>
+    <w:lsdException w:name="Table List 6" w:semiHidden="1" w:unhideWhenUsed="1"/>
+    <w:lsdException w:name="Table List 7" w:semiHidden="1" w:unhideWhenUsed="1"/>
+    <w:lsdException w:name="Table List 8" w:semiHidden="1" w:unhideWhenUsed="1"/>
+    <w:lsdException w:name="Table 3D effects 1" w:semiHidden="1" w:unhideWhenUsed="1"/>
+    <w:lsdException w:name="Table 3D effects 2" w:semiHidden="1" w:unhideWhenUsed="1"/>
+    <w:lsdException w:name="Table 3D effects 3" w:semiHidden="1" w:unhideWhenUsed="1"/>
+    <w:lsdException w:name="Table Contemporary" w:semiHidden="1" w:unhideWhenUsed="1"/>
+    <w:lsdException w:name="Table Elegant" w:semiHidden="1" w:unhideWhenUsed="1"/>
+    <w:lsdException w:name="Table Professional" w:semiHidden="1" w:unhideWhenUsed="1"/>
+    <w:lsdException w:name="Table Subtle 1" w:semiHidden="1" w:unhideWhenUsed="1"/>
+    <w:lsdException w:name="Table Subtle 2" w:semiHidden="1" w:unhideWhenUsed="1"/>
+    <w:lsdException w:name="Table Web 1" w:semiHidden="1" w:unhideWhenUsed="1"/>
+    <w:lsdException w:name="Table Web 2" w:semiHidden="1" w:unhideWhenUsed="1"/>
+    <w:lsdException w:name="Table Web 3" w:semiHidden="1" w:unhideWhenUsed="1"/>
+    <w:lsdException w:name="Balloon Text" w:semiHidden="1" w:unhideWhenUsed="1"/>
+    <w:lsdException w:name="Table Theme" w:semiHidden="1" w:unhideWhenUsed="1"/>
+    <w:lsdException w:name="Placeholder Text" w:semiHidden="1" w:uiPriority="99"/>
+    <w:lsdException w:name="No Spacing" w:uiPriority="1"/>
+    <w:lsdException w:name="Light Shading" w:uiPriority="60"/>
+    <w:lsdException w:name="Light List" w:uiPriority="61"/>
+    <w:lsdException w:name="Light Grid" w:uiPriority="62"/>
+    <w:lsdException w:name="Medium Shading 1" w:uiPriority="63"/>
+    <w:lsdException w:name="Medium Shading 2" w:uiPriority="64"/>
+    <w:lsdException w:name="Medium List 1" w:uiPriority="65"/>
+    <w:lsdException w:name="Medium List 2" w:uiPriority="66"/>
+    <w:lsdException w:name="Medium Grid 1" w:uiPriority="67"/>
+    <w:lsdException w:name="Medium Grid 2" w:uiPriority="68"/>
+    <w:lsdException w:name="Medium Grid 3" w:uiPriority="69"/>
+    <w:lsdException w:name="Dark List" w:uiPriority="70"/>
+    <w:lsdException w:name="Colorful Shading" w:uiPriority="71"/>
+    <w:lsdException w:name="Colorful List" w:uiPriority="72"/>
+    <w:lsdException w:name="Colorful Grid" w:uiPriority="73"/>
+    <w:lsdException w:name="Light Shading Accent 1" w:uiPriority="60"/>
+    <w:lsdException w:name="Light List Accent 1" w:uiPriority="61"/>
+    <w:lsdException w:name="Light Grid Accent 1" w:uiPriority="62"/>
+    <w:lsdException w:name="Medium Shading 1 Accent 1" w:uiPriority="63"/>
+    <w:lsdException w:name="Medium Shading 2 Accent 1" w:uiPriority="64"/>
+    <w:lsdException w:name="Medium List 1 Accent 1" w:uiPriority="65"/>
+    <w:lsdException w:name="Revision" w:semiHidden="1" w:uiPriority="99"/>
+    <w:lsdException w:name="List Paragraph" w:uiPriority="34"/>
+    <w:lsdException w:name="Quote" w:uiPriority="29"/>
+    <w:lsdException w:name="Intense Quote" w:uiPriority="30"/>
+    <w:lsdException w:name="Medium List 2 Accent 1" w:uiPriority="66"/>
+    <w:lsdException w:name="Medium Grid 1 Accent 1" w:uiPriority="67"/>
+    <w:lsdException w:name="Medium Grid 2 Accent 1" w:uiPriority="68"/>
+    <w:lsdException w:name="Medium Grid 3 Accent 1" w:uiPriority="69"/>
+    <w:lsdException w:name="Dark List Accent 1" w:uiPriority="70"/>
+    <w:lsdException w:name="Colorful Shading Accent 1" w:uiPriority="71"/>
+    <w:lsdException w:name="Colorful List Accent 1" w:uiPriority="72"/>
+    <w:lsdException w:name="Colorful Grid Accent 1" w:uiPriority="73"/>
+    <w:lsdException w:name="Light Shading Accent 2" w:uiPriority="60"/>
+    <w:lsdException w:name="Light List Accent 2" w:uiPriority="61"/>
+    <w:lsdException w:name="Light Grid Accent 2" w:uiPriority="62"/>
+    <w:lsdException w:name="Medium Shading 1 Accent 2" w:uiPriority="63"/>
+    <w:lsdException w:name="Medium Shading 2 Accent 2" w:uiPriority="64"/>
+    <w:lsdException w:name="Medium List 1 Accent 2" w:uiPriority="65"/>
+    <w:lsdException w:name="Medium List 2 Accent 2" w:uiPriority="66"/>
+    <w:lsdException w:name="Medium Grid 1 Accent 2" w:uiPriority="67"/>
+    <w:lsdException w:name="Medium Grid 2 Accent 2" w:uiPriority="68"/>
+    <w:lsdException w:name="Medium Grid 3 Accent 2" w:uiPriority="69"/>
+    <w:lsdException w:name="Dark List Accent 2" w:uiPriority="70"/>
+    <w:lsdException w:name="Colorful Shading Accent 2" w:uiPriority="71"/>
+    <w:lsdException w:name="Colorful List Accent 2" w:uiPriority="72"/>
+    <w:lsdException w:name="Colorful Grid Accent 2" w:uiPriority="73"/>
+    <w:lsdException w:name="Light Shading Accent 3" w:uiPriority="60"/>
+    <w:lsdException w:name="Light List Accent 3" w:uiPriority="61"/>
+    <w:lsdException w:name="Light Grid Accent 3" w:uiPriority="62"/>
+    <w:lsdException w:name="Medium Shading 1 Accent 3" w:uiPriority="63"/>
+    <w:lsdException w:name="Medium Shading 2 Accent 3" w:uiPriority="64"/>
+    <w:lsdException w:name="Medium List 1 Accent 3" w:uiPriority="65"/>
+    <w:lsdException w:name="Medium List 2 Accent 3" w:uiPriority="66"/>
+    <w:lsdException w:name="Medium Grid 1 Accent 3" w:uiPriority="67"/>
+    <w:lsdException w:name="Medium Grid 2 Accent 3" w:uiPriority="68"/>
+    <w:lsdException w:name="Medium Grid 3 Accent 3" w:uiPriority="69"/>
+    <w:lsdException w:name="Dark List Accent 3" w:uiPriority="70"/>
+    <w:lsdException w:name="Colorful Shading Accent 3" w:uiPriority="71"/>
+    <w:lsdException w:name="Colorful List Accent 3" w:uiPriority="72"/>
+    <w:lsdException w:name="Colorful Grid Accent 3" w:uiPriority="73"/>
+    <w:lsdException w:name="Light Shading Accent 4" w:uiPriority="60"/>
+    <w:lsdException w:name="Light List Accent 4" w:uiPriority="61"/>
+    <w:lsdException w:name="Light Grid Accent 4" w:uiPriority="62"/>
+    <w:lsdException w:name="Medium Shading 1 Accent 4" w:uiPriority="63"/>
+    <w:lsdException w:name="Medium Shading 2 Accent 4" w:uiPriority="64"/>
+    <w:lsdException w:name="Medium List 1 Accent 4" w:uiPriority="65"/>
+    <w:lsdException w:name="Medium List 2 Accent 4" w:uiPriority="66"/>
+    <w:lsdException w:name="Medium Grid 1 Accent 4" w:uiPriority="67"/>
+    <w:lsdException w:name="Medium Grid 2 Accent 4" w:uiPriority="68"/>
+    <w:lsdException w:name="Medium Grid 3 Accent 4" w:uiPriority="69"/>
+    <w:lsdException w:name="Dark List Accent 4" w:uiPriority="70"/>
+    <w:lsdException w:name="Colorful Shading Accent 4" w:uiPriority="71"/>
+    <w:lsdException w:name="Colorful List Accent 4" w:uiPriority="72"/>
+    <w:lsdException w:name="Colorful Grid Accent 4" w:uiPriority="73"/>
+    <w:lsdException w:name="Light Shading Accent 5" w:uiPriority="60"/>
+    <w:lsdException w:name="Light List Accent 5" w:uiPriority="61"/>
+    <w:lsdException w:name="Light Grid Accent 5" w:uiPriority="62"/>
+    <w:lsdException w:name="Medium Shading 1 Accent 5" w:uiPriority="63"/>
+    <w:lsdException w:name="Medium Shading 2 Accent 5" w:uiPriority="64"/>
+    <w:lsdException w:name="Medium List 1 Accent 5" w:uiPriority="65"/>
+    <w:lsdException w:name="Medium List 2 Accent 5" w:uiPriority="66"/>
+    <w:lsdException w:name="Medium Grid 1 Accent 5" w:uiPriority="67"/>
+    <w:lsdException w:name="Medium Grid 2 Accent 5" w:uiPriority="68"/>
+    <w:lsdException w:name="Medium Grid 3 Accent 5" w:uiPriority="69"/>
+    <w:lsdException w:name="Dark List Accent 5" w:uiPriority="70"/>
+    <w:lsdException w:name="Colorful Shading Accent 5" w:uiPriority="71"/>
+    <w:lsdException w:name="Colorful List Accent 5" w:uiPriority="72"/>
+    <w:lsdException w:name="Colorful Grid Accent 5" w:uiPriority="73"/>
+    <w:lsdException w:name="Light Shading Accent 6" w:uiPriority="60"/>
+    <w:lsdException w:name="Light List Accent 6" w:uiPriority="61"/>
+    <w:lsdException w:name="Light Grid Accent 6" w:uiPriority="62"/>
+    <w:lsdException w:name="Medium Shading 1 Accent 6" w:uiPriority="63"/>
+    <w:lsdException w:name="Medium Shading 2 Accent 6" w:uiPriority="64"/>
+    <w:lsdException w:name="Medium List 1 Accent 6" w:uiPriority="65"/>
+    <w:lsdException w:name="Medium List 2 Accent 6" w:uiPriority="66"/>
+    <w:lsdException w:name="Medium Grid 1 Accent 6" w:uiPriority="67"/>
+    <w:lsdException w:name="Medium Grid 2 Accent 6" w:uiPriority="68"/>
+    <w:lsdException w:name="Medium Grid 3 Accent 6" w:uiPriority="69"/>
+    <w:lsdException w:name="Dark List Accent 6" w:uiPriority="70"/>
+    <w:lsdException w:name="Colorful Shading Accent 6" w:uiPriority="71"/>
+    <w:lsdException w:name="Colorful List Accent 6" w:uiPriority="72"/>
+    <w:lsdException w:name="Colorful Grid Accent 6" w:uiPriority="73"/>
+    <w:lsdException w:name="Subtle Emphasis" w:uiPriority="19"/>
+    <w:lsdException w:name="Intense Emphasis" w:uiPriority="21"/>
+    <w:lsdException w:name="Subtle Reference" w:uiPriority="31"/>
+    <w:lsdException w:name="Intense Reference" w:uiPriority="32"/>
+    <w:lsdException w:name="Book Title" w:uiPriority="33"/>
+    <w:lsdException w:name="Bibliography" w:semiHidden="1" w:uiPriority="37" w:unhideWhenUsed="1"/>
+    <w:lsdException w:name="TOC Heading" w:semiHidden="1" w:uiPriority="39" w:unhideWhenUsed="1" w:qFormat="1"/>
+    <w:lsdException w:name="Plain Table 1" w:uiPriority="41"/>
+    <w:lsdException w:name="Plain Table 2" w:uiPriority="42"/>
+    <w:lsdException w:name="Plain Table 3" w:uiPriority="43"/>
+    <w:lsdException w:name="Plain Table 4" w:uiPriority="44"/>
+    <w:lsdException w:name="Plain Table 5" w:uiPriority="45"/>
+    <w:lsdException w:name="Grid Table Light" w:uiPriority="40"/>
+    <w:lsdException w:name="Grid Table 1 Light" w:uiPriority="46"/>
+    <w:lsdException w:name="Grid Table 2" w:uiPriority="47"/>
+    <w:lsdException w:name="Grid Table 3" w:uiPriority="48"/>
+    <w:lsdException w:name="Grid Table 4" w:uiPriority="49"/>
+    <w:lsdException w:name="Grid Table 5 Dark" w:uiPriority="50"/>
+    <w:lsdException w:name="Grid Table 6 Colorful" w:uiPriority="51"/>
+    <w:lsdException w:name="Grid Table 7 Colorful" w:uiPriority="52"/>
+    <w:lsdException w:name="Grid Table 1 Light Accent 1" w:uiPriority="46"/>
+    <w:lsdException w:name="Grid Table 2 Accent 1" w:uiPriority="47"/>
+    <w:lsdException w:name="Grid Table 3 Accent 1" w:uiPriority="48"/>
+    <w:lsdException w:name="Grid Table 4 Accent 1" w:uiPriority="49"/>
+    <w:lsdException w:name="Grid Table 5 Dark Accent 1" w:uiPriority="50"/>
+    <w:lsdException w:name="Grid Table 6 Colorful Accent 1" w:uiPriority="51"/>
+    <w:lsdException w:name="Grid Table 7 Colorful Accent 1" w:uiPriority="52"/>
+    <w:lsdException w:name="Grid Table 1 Light Accent 2" w:uiPriority="46"/>
+    <w:lsdException w:name="Grid Table 2 Accent 2" w:uiPriority="47"/>
+    <w:lsdException w:name="Grid Table 3 Accent 2" w:uiPriority="48"/>
+    <w:lsdException w:name="Grid Table 4 Accent 2" w:uiPriority="49"/>
+    <w:lsdException w:name="Grid Table 5 Dark Accent 2" w:uiPriority="50"/>
+    <w:lsdException w:name="Grid Table 6 Colorful Accent 2" w:uiPriority="51"/>
+    <w:lsdException w:name="Grid Table 7 Colorful Accent 2" w:uiPriority="52"/>
+    <w:lsdException w:name="Grid Table 1 Light Accent 3" w:uiPriority="46"/>
+    <w:lsdException w:name="Grid Table 2 Accent 3" w:uiPriority="47"/>
+    <w:lsdException w:name="Grid Table 3 Accent 3" w:uiPriority="48"/>
+    <w:lsdException w:name="Grid Table 4 Accent 3" w:uiPriority="49"/>
+    <w:lsdException w:name="Grid Table 5 Dark Accent 3" w:uiPriority="50"/>
+    <w:lsdException w:name="Grid Table 6 Colorful Accent 3" w:uiPriority="51"/>
+    <w:lsdException w:name="Grid Table 7 Colorful Accent 3" w:uiPriority="52"/>
+    <w:lsdException w:name="Grid Table 1 Light Accent 4" w:uiPriority="46"/>
+    <w:lsdException w:name="Grid Table 2 Accent 4" w:uiPriority="47"/>
+    <w:lsdException w:name="Grid Table 3 Accent 4" w:uiPriority="48"/>
+    <w:lsdException w:name="Grid Table 4 Accent 4" w:uiPriority="49"/>
+    <w:lsdException w:name="Grid Table 5 Dark Accent 4" w:uiPriority="50"/>
+    <w:lsdException w:name="Grid Table 6 Colorful Accent 4" w:uiPriority="51"/>
+    <w:lsdException w:name="Grid Table 7 Colorful Accent 4" w:uiPriority="52"/>
+    <w:lsdException w:name="Grid Table 1 Light Accent 5" w:uiPriority="46"/>
+    <w:lsdException w:name="Grid Table 2 Accent 5" w:uiPriority="47"/>
+    <w:lsdException w:name="Grid Table 3 Accent 5" w:uiPriority="48"/>
+    <w:lsdException w:name="Grid Table 4 Accent 5" w:uiPriority="49"/>
+    <w:lsdException w:name="Grid Table 5 Dark Accent 5" w:uiPriority="50"/>
+    <w:lsdException w:name="Grid Table 6 Colorful Accent 5" w:uiPriority="51"/>
+    <w:lsdException w:name="Grid Table 7 Colorful Accent 5" w:uiPriority="52"/>
+    <w:lsdException w:name="Grid Table 1 Light Accent 6" w:uiPriority="46"/>
+    <w:lsdException w:name="Grid Table 2 Accent 6" w:uiPriority="47"/>
+    <w:lsdException w:name="Grid Table 3 Accent 6" w:uiPriority="48"/>
+    <w:lsdException w:name="Grid Table 4 Accent 6" w:uiPriority="49"/>
+    <w:lsdException w:name="Grid Table 5 Dark Accent 6" w:uiPriority="50"/>
+    <w:lsdException w:name="Grid Table 6 Colorful Accent 6" w:uiPriority="51"/>
+    <w:lsdException w:name="Grid Table 7 Colorful Accent 6" w:uiPriority="52"/>
+    <w:lsdException w:name="List Table 1 Light" w:uiPriority="46"/>
+    <w:lsdException w:name="List Table 2" w:uiPriority="47"/>
+    <w:lsdException w:name="List Table 3" w:uiPriority="48"/>
+    <w:lsdException w:name="List Table 4" w:uiPriority="49"/>
+    <w:lsdException w:name="List Table 5 Dark" w:uiPriority="50"/>
+    <w:lsdException w:name="List Table 6 Colorful" w:uiPriority="51"/>
+    <w:lsdException w:name="List Table 7 Colorful" w:uiPriority="52"/>
+    <w:lsdException w:name="List Table 1 Light Accent 1" w:uiPriority="46"/>
+    <w:lsdException w:name="List Table 2 Accent 1" w:uiPriority="47"/>
+    <w:lsdException w:name="List Table 3 Accent 1" w:uiPriority="48"/>
+    <w:lsdException w:name="List Table 4 Accent 1" w:uiPriority="49"/>
+    <w:lsdException w:name="List Table 5 Dark Accent 1" w:uiPriority="50"/>
+    <w:lsdException w:name="List Table 6 Colorful Accent 1" w:uiPriority="51"/>
+    <w:lsdException w:name="List Table 7 Colorful Accent 1" w:uiPriority="52"/>
+    <w:lsdException w:name="List Table 1 Light Accent 2" w:uiPriority="46"/>
+    <w:lsdException w:name="List Table 2 Accent 2" w:uiPriority="47"/>
+    <w:lsdException w:name="List Table 3 Accent 2" w:uiPriority="48"/>
+    <w:lsdException w:name="List Table 4 Accent 2" w:uiPriority="49"/>
+    <w:lsdException w:name="List Table 5 Dark Accent 2" w:uiPriority="50"/>
+    <w:lsdException w:name="List Table 6 Colorful Accent 2" w:uiPriority="51"/>
+    <w:lsdException w:name="List Table 7 Colorful Accent 2" w:uiPriority="52"/>
+    <w:lsdException w:name="List Table 1 Light Accent 3" w:uiPriority="46"/>
+    <w:lsdException w:name="List Table 2 Accent 3" w:uiPriority="47"/>
+    <w:lsdException w:name="List Table 3 Accent 3" w:uiPriority="48"/>
+    <w:lsdException w:name="List Table 4 Accent 3" w:uiPriority="49"/>
+    <w:lsdException w:name="List Table 5 Dark Accent 3" w:uiPriority="50"/>
+    <w:lsdException w:name="List Table 6 Colorful Accent 3" w:uiPriority="51"/>
+    <w:lsdException w:name="List Table 7 Colorful Accent 3" w:uiPriority="52"/>
+    <w:lsdException w:name="List Table 1 Light Accent 4" w:uiPriority="46"/>
+    <w:lsdException w:name="List Table 2 Accent 4" w:uiPriority="47"/>
+    <w:lsdException w:name="List Table 3 Accent 4" w:uiPriority="48"/>
+    <w:lsdException w:name="List Table 4 Accent 4" w:uiPriority="49"/>
+    <w:lsdException w:name="List Table 5 Dark Accent 4" w:uiPriority="50"/>
+    <w:lsdException w:name="List Table 6 Colorful Accent 4" w:uiPriority="51"/>
+    <w:lsdException w:name="List Table 7 Colorful Accent 4" w:uiPriority="52"/>
+    <w:lsdException w:name="List Table 1 Light Accent 5" w:uiPriority="46"/>
+    <w:lsdException w:name="List Table 2 Accent 5" w:uiPriority="47"/>
+    <w:lsdException w:name="List Table 3 Accent 5" w:uiPriority="48"/>
+    <w:lsdException w:name="List Table 4 Accent 5" w:uiPriority="49"/>
+    <w:lsdException w:name="List Table 5 Dark Accent 5" w:uiPriority="50"/>
+    <w:lsdException w:name="List Table 6 Colorful Accent 5" w:uiPriority="51"/>
+    <w:lsdException w:name="List Table 7 Colorful Accent 5" w:uiPriority="52"/>
+    <w:lsdException w:name="List Table 1 Light Accent 6" w:uiPriority="46"/>
+    <w:lsdException w:name="List Table 2 Accent 6" w:uiPriority="47"/>
+    <w:lsdException w:name="List Table 3 Accent 6" w:uiPriority="48"/>
+    <w:lsdException w:name="List Table 4 Accent 6" w:uiPriority="49"/>
+    <w:lsdException w:name="List Table 5 Dark Accent 6" w:uiPriority="50"/>
+    <w:lsdException w:name="List Table 6 Colorful Accent 6" w:uiPriority="51"/>
+    <w:lsdException w:name="List Table 7 Colorful Accent 6" w:uiPriority="52"/>
   </w:latentStyles>
   <w:style w:type="paragraph" w:default="1" w:styleId="Normal">
     <w:name w:val="Normal"/>
@@ -3182,6 +3720,7 @@
   </w:style>
   <w:style w:type="paragraph" w:styleId="Ttulo1">
     <w:name w:val="heading 1"/>
+    <w:aliases w:val="1.1 Subitem_"/>
     <w:basedOn w:val="Normal"/>
     <w:next w:val="Normal"/>
     <w:autoRedefine/>
@@ -3263,7 +3802,6 @@
     <w:uiPriority w:val="99"/>
     <w:semiHidden/>
     <w:unhideWhenUsed/>
-    <w:qFormat/>
     <w:tblPr>
       <w:tblInd w:w="0" w:type="dxa"/>
       <w:tblCellMar>
@@ -4050,7 +4588,6 @@
     <w:basedOn w:val="Tabelanormal"/>
     <w:rsid w:val="00E45897"/>
     <w:tblPr>
-      <w:tblInd w:w="0" w:type="dxa"/>
       <w:tblBorders>
         <w:top w:val="single" w:sz="4" w:space="0" w:color="auto"/>
         <w:left w:val="single" w:sz="4" w:space="0" w:color="auto"/>
@@ -4059,12 +4596,6 @@
         <w:insideH w:val="single" w:sz="4" w:space="0" w:color="auto"/>
         <w:insideV w:val="single" w:sz="4" w:space="0" w:color="auto"/>
       </w:tblBorders>
-      <w:tblCellMar>
-        <w:top w:w="0" w:type="dxa"/>
-        <w:left w:w="108" w:type="dxa"/>
-        <w:bottom w:w="0" w:type="dxa"/>
-        <w:right w:w="108" w:type="dxa"/>
-      </w:tblCellMar>
     </w:tblPr>
   </w:style>
   <w:style w:type="character" w:styleId="Hyperlink">
@@ -4381,7 +4912,7 @@
 </file>
 
 <file path=customXml/itemProps1.xml><?xml version="1.0" encoding="utf-8"?>
-<ds:datastoreItem xmlns:ds="http://schemas.openxmlformats.org/officeDocument/2006/customXml" ds:itemID="{4BC038AD-CAA6-40C1-9667-6D7E27023F7F}">
+<ds:datastoreItem xmlns:ds="http://schemas.openxmlformats.org/officeDocument/2006/customXml" ds:itemID="{F224A14E-B8D8-4889-9564-9B0B0F58727E}">
   <ds:schemaRefs>
     <ds:schemaRef ds:uri="http://schemas.openxmlformats.org/officeDocument/2006/bibliography"/>
   </ds:schemaRefs>

</xml_diff>